<commit_message>
Izmena RESTFul aplikacije. Izvestaj izmenjen.
</commit_message>
<xml_diff>
--- a/Projekat 1 - Izvestaj.docx
+++ b/Projekat 1 - Izvestaj.docx
@@ -1,6 +1,6 @@
 
 <file path=word/document.xml><?xml version="1.0" encoding="utf-8"?>
-<w:document xmlns:wpc="http://schemas.microsoft.com/office/word/2010/wordprocessingCanvas" xmlns:mc="http://schemas.openxmlformats.org/markup-compatibility/2006" xmlns:o="urn:schemas-microsoft-com:office:office" xmlns:r="http://schemas.openxmlformats.org/officeDocument/2006/relationships" xmlns:m="http://schemas.openxmlformats.org/officeDocument/2006/math" xmlns:v="urn:schemas-microsoft-com:vml" xmlns:wp14="http://schemas.microsoft.com/office/word/2010/wordprocessingDrawing" xmlns:wp="http://schemas.openxmlformats.org/drawingml/2006/wordprocessingDrawing" xmlns:w10="urn:schemas-microsoft-com:office:word" xmlns:w="http://schemas.openxmlformats.org/wordprocessingml/2006/main" xmlns:w14="http://schemas.microsoft.com/office/word/2010/wordml" xmlns:w15="http://schemas.microsoft.com/office/word/2012/wordml" xmlns:wpg="http://schemas.microsoft.com/office/word/2010/wordprocessingGroup" xmlns:wpi="http://schemas.microsoft.com/office/word/2010/wordprocessingInk" xmlns:wne="http://schemas.microsoft.com/office/word/2006/wordml" xmlns:wps="http://schemas.microsoft.com/office/word/2010/wordprocessingShape" mc:Ignorable="w14 w15 wp14">
+<w:document xmlns:wpc="http://schemas.microsoft.com/office/word/2010/wordprocessingCanvas" xmlns:mc="http://schemas.openxmlformats.org/markup-compatibility/2006" xmlns:o="urn:schemas-microsoft-com:office:office" xmlns:r="http://schemas.openxmlformats.org/officeDocument/2006/relationships" xmlns:m="http://schemas.openxmlformats.org/officeDocument/2006/math" xmlns:v="urn:schemas-microsoft-com:vml" xmlns:wp14="http://schemas.microsoft.com/office/word/2010/wordprocessingDrawing" xmlns:wp="http://schemas.openxmlformats.org/drawingml/2006/wordprocessingDrawing" xmlns:w10="urn:schemas-microsoft-com:office:word" xmlns:w="http://schemas.openxmlformats.org/wordprocessingml/2006/main" xmlns:w14="http://schemas.microsoft.com/office/word/2010/wordml" xmlns:w15="http://schemas.microsoft.com/office/word/2012/wordml" xmlns:wpg="http://schemas.microsoft.com/office/word/2010/wordprocessingGroup" xmlns:wpi="http://schemas.microsoft.com/office/word/2010/wordprocessingInk" xmlns:wne="http://schemas.microsoft.com/office/word/2006/wordml" xmlns:wps="http://schemas.microsoft.com/office/word/2010/wordprocessingShape" xmlns:a="http://schemas.openxmlformats.org/drawingml/2006/main" xmlns:pic="http://schemas.openxmlformats.org/drawingml/2006/picture" xmlns:a14="http://schemas.microsoft.com/office/drawing/2010/main" mc:Ignorable="w14 w15 wp14">
   <w:body>
     <w:p>
       <w:pPr>
@@ -320,39 +320,31 @@
     </w:p>
     <w:p>
       <w:pPr>
-        <w:widowControl/>
-        <w:spacing w:line="360" w:lineRule="auto"/>
-        <w:rPr>
-          <w:rFonts w:asciiTheme="minorHAnsi" w:hAnsiTheme="minorHAnsi" w:cstheme="minorHAnsi"/>
+        <w:pStyle w:val="Normal"/>
+        <w:widowControl w:val="1"/>
+        <w:spacing w:line="360" w:lineRule="auto"/>
+        <w:rPr>
+          <w:rFonts w:ascii="Calibri" w:hAnsi="Calibri" w:cs="Calibri" w:asciiTheme="minorAscii" w:hAnsiTheme="minorAscii" w:cstheme="minorAscii"/>
           <w:lang w:val="sr-Latn-RS"/>
         </w:rPr>
       </w:pPr>
       <w:r>
         <w:rPr>
           <w:noProof/>
-          <w:lang w:eastAsia="en-US" w:bidi="ar-SA"/>
-        </w:rPr>
-        <mc:AlternateContent>
-          <mc:Choice Requires="wps">
-            <w:drawing>
-              <wp:anchor distT="45720" distB="45720" distL="114300" distR="114300" simplePos="0" relativeHeight="251660288" behindDoc="0" locked="0" layoutInCell="1" allowOverlap="1" wp14:anchorId="6D1F2C03" wp14:editId="248C61BC">
-                <wp:simplePos x="0" y="0"/>
-                <wp:positionH relativeFrom="column">
-                  <wp:posOffset>4064635</wp:posOffset>
-                </wp:positionH>
-                <wp:positionV relativeFrom="paragraph">
-                  <wp:posOffset>403860</wp:posOffset>
-                </wp:positionV>
-                <wp:extent cx="2279650" cy="1562735"/>
-                <wp:effectExtent l="0" t="0" r="0" b="0"/>
-                <wp:wrapSquare wrapText="bothSides"/>
-                <wp:docPr id="217" name="Text Box 217"/>
-                <wp:cNvGraphicFramePr>
+        </w:rPr>
+        <mc:AlternateContent xmlns:mc="http://schemas.openxmlformats.org/markup-compatibility/2006">
+          <mc:Choice xmlns:mc="http://schemas.openxmlformats.org/markup-compatibility/2006" Requires="wps">
+            <w:drawing xmlns:w="http://schemas.openxmlformats.org/wordprocessingml/2006/main">
+              <wp:inline xmlns:wp14="http://schemas.microsoft.com/office/word/2010/wordprocessingDrawing" xmlns:wp="http://schemas.openxmlformats.org/drawingml/2006/wordprocessingDrawing" distT="45720" distB="45720" distL="114300" distR="114300" wp14:anchorId="2EC39261" wp14:editId="4E1C782D">
+                <wp:extent xmlns:wp="http://schemas.openxmlformats.org/drawingml/2006/wordprocessingDrawing" cx="2279650" cy="1562735"/>
+                <wp:effectExtent xmlns:wp="http://schemas.openxmlformats.org/drawingml/2006/wordprocessingDrawing" l="0" t="0" r="0" b="0"/>
+                <wp:docPr xmlns:wp="http://schemas.openxmlformats.org/drawingml/2006/wordprocessingDrawing" id="966242189" name="Text Box 217"/>
+                <wp:cNvGraphicFramePr xmlns:wp="http://schemas.openxmlformats.org/drawingml/2006/wordprocessingDrawing">
                   <a:graphicFrameLocks xmlns:a="http://schemas.openxmlformats.org/drawingml/2006/main"/>
                 </wp:cNvGraphicFramePr>
                 <a:graphic xmlns:a="http://schemas.openxmlformats.org/drawingml/2006/main">
                   <a:graphicData uri="http://schemas.microsoft.com/office/word/2010/wordprocessingShape">
-                    <wps:wsp>
+                    <wps:wsp xmlns:wps="http://schemas.microsoft.com/office/word/2010/wordprocessingShape">
                       <wps:cNvSpPr txBox="1">
                         <a:spLocks noChangeArrowheads="1"/>
                       </wps:cNvSpPr>
@@ -384,8 +376,8 @@
                         </a:fontRef>
                       </wps:style>
                       <wps:txbx>
-                        <w:txbxContent>
-                          <w:p>
+                        <w:txbxContent xmlns:w="http://schemas.openxmlformats.org/wordprocessingml/2006/main">
+                          <w:p xmlns:w14="http://schemas.microsoft.com/office/word/2010/wordml">
                             <w:pPr>
                               <w:pStyle w:val="PreformattedText"/>
                               <w:rPr>
@@ -405,7 +397,7 @@
                               <w:t>Studenti:</w:t>
                             </w:r>
                           </w:p>
-                          <w:p>
+                          <w:p xmlns:w14="http://schemas.microsoft.com/office/word/2010/wordml">
                             <w:pPr>
                               <w:pStyle w:val="PreformattedText"/>
                               <w:rPr>
@@ -415,7 +407,7 @@
                               </w:rPr>
                             </w:pPr>
                           </w:p>
-                          <w:p>
+                          <w:p xmlns:w14="http://schemas.microsoft.com/office/word/2010/wordml">
                             <w:pPr>
                               <w:pStyle w:val="PreformattedText"/>
                               <w:spacing w:line="360" w:lineRule="auto"/>
@@ -444,7 +436,7 @@
                               <w:t xml:space="preserve">ić </w:t>
                             </w:r>
                           </w:p>
-                          <w:p>
+                          <w:p xmlns:w14="http://schemas.microsoft.com/office/word/2010/wordml">
                             <w:pPr>
                               <w:spacing w:line="360" w:lineRule="auto"/>
                             </w:pPr>
@@ -511,25 +503,19 @@
                     </wps:wsp>
                   </a:graphicData>
                 </a:graphic>
-                <wp14:sizeRelH relativeFrom="margin">
-                  <wp14:pctWidth>0</wp14:pctWidth>
-                </wp14:sizeRelH>
-                <wp14:sizeRelV relativeFrom="margin">
-                  <wp14:pctHeight>0</wp14:pctHeight>
-                </wp14:sizeRelV>
-              </wp:anchor>
+              </wp:inline>
             </w:drawing>
           </mc:Choice>
-          <mc:Fallback>
-            <w:pict>
-              <v:shapetype w14:anchorId="6D1F2C03" id="_x0000_t202" coordsize="21600,21600" o:spt="202" path="m,l,21600r21600,l21600,xe">
+          <mc:Fallback xmlns:mc="http://schemas.openxmlformats.org/markup-compatibility/2006">
+            <w:pict xmlns:w="http://schemas.openxmlformats.org/wordprocessingml/2006/main">
+              <v:shapetype xmlns:w14="http://schemas.microsoft.com/office/word/2010/wordml" xmlns:o="urn:schemas-microsoft-com:office:office" xmlns:v="urn:schemas-microsoft-com:vml" id="_x0000_t202" coordsize="21600,21600" o:spt="202" path="m,l,21600r21600,l21600,xe" w14:anchorId="6D1F2C03">
                 <v:stroke joinstyle="miter"/>
                 <v:path gradientshapeok="t" o:connecttype="rect"/>
               </v:shapetype>
-              <v:shape id="Text Box 217" o:spid="_x0000_s1026" type="#_x0000_t202" style="position:absolute;margin-left:320.05pt;margin-top:31.8pt;width:179.5pt;height:123.05pt;z-index:251660288;visibility:visible;mso-wrap-style:square;mso-width-percent:0;mso-height-percent:0;mso-wrap-distance-left:9pt;mso-wrap-distance-top:3.6pt;mso-wrap-distance-right:9pt;mso-wrap-distance-bottom:3.6pt;mso-position-horizontal:absolute;mso-position-horizontal-relative:text;mso-position-vertical:absolute;mso-position-vertical-relative:text;mso-width-percent:0;mso-height-percent:0;mso-width-relative:margin;mso-height-relative:margin;v-text-anchor:top" o:gfxdata="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" filled="f" stroked="f">
+              <v:shape xmlns:o="urn:schemas-microsoft-com:office:office" xmlns:v="urn:schemas-microsoft-com:vml" id="Text Box 217" style="position:absolute;margin-left:320.05pt;margin-top:31.8pt;width:179.5pt;height:123.05pt;z-index:251660288;visibility:visible;mso-wrap-style:square;mso-width-percent:0;mso-height-percent:0;mso-wrap-distance-left:9pt;mso-wrap-distance-top:3.6pt;mso-wrap-distance-right:9pt;mso-wrap-distance-bottom:3.6pt;mso-position-horizontal:absolute;mso-position-horizontal-relative:text;mso-position-vertical:absolute;mso-position-vertical-relative:text;mso-width-percent:0;mso-height-percent:0;mso-width-relative:margin;mso-height-relative:margin;v-text-anchor:top" o:spid="_x0000_s1026" filled="f" stroked="f" type="#_x0000_t202" o:gfxdata="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">
                 <v:textbox>
                   <w:txbxContent>
-                    <w:p>
+                    <w:p xmlns:w14="http://schemas.microsoft.com/office/word/2010/wordml">
                       <w:pPr>
                         <w:pStyle w:val="PreformattedText"/>
                         <w:rPr>
@@ -549,7 +535,7 @@
                         <w:t>Studenti:</w:t>
                       </w:r>
                     </w:p>
-                    <w:p>
+                    <w:p xmlns:w14="http://schemas.microsoft.com/office/word/2010/wordml">
                       <w:pPr>
                         <w:pStyle w:val="PreformattedText"/>
                         <w:rPr>
@@ -559,7 +545,7 @@
                         </w:rPr>
                       </w:pPr>
                     </w:p>
-                    <w:p>
+                    <w:p xmlns:w14="http://schemas.microsoft.com/office/word/2010/wordml">
                       <w:pPr>
                         <w:pStyle w:val="PreformattedText"/>
                         <w:spacing w:line="360" w:lineRule="auto"/>
@@ -588,7 +574,7 @@
                         <w:t xml:space="preserve">ić </w:t>
                       </w:r>
                     </w:p>
-                    <w:p>
+                    <w:p xmlns:w14="http://schemas.microsoft.com/office/word/2010/wordml">
                       <w:pPr>
                         <w:spacing w:line="360" w:lineRule="auto"/>
                       </w:pPr>
@@ -649,19 +635,20 @@
                     </w:p>
                   </w:txbxContent>
                 </v:textbox>
-                <w10:wrap type="square"/>
+                <w10:wrap xmlns:w10="urn:schemas-microsoft-com:office:word" type="square"/>
               </v:shape>
             </w:pict>
           </mc:Fallback>
         </mc:AlternateContent>
       </w:r>
     </w:p>
-    <w:p>
-      <w:pPr>
-        <w:widowControl/>
-        <w:spacing w:line="360" w:lineRule="auto"/>
-        <w:rPr>
-          <w:rFonts w:asciiTheme="minorHAnsi" w:hAnsiTheme="minorHAnsi" w:cstheme="minorHAnsi"/>
+    <w:p w14:noSpellErr="1">
+      <w:pPr>
+        <w:pStyle w:val="Normal"/>
+        <w:widowControl w:val="1"/>
+        <w:spacing w:line="360" w:lineRule="auto"/>
+        <w:rPr>
+          <w:rFonts w:ascii="Calibri" w:hAnsi="Calibri" w:cs="Calibri" w:asciiTheme="minorAscii" w:hAnsiTheme="minorAscii" w:cstheme="minorAscii"/>
           <w:sz w:val="20"/>
           <w:szCs w:val="20"/>
           <w:lang w:val="sr-Latn-RS"/>
@@ -670,10 +657,11 @@
     </w:p>
     <w:p>
       <w:pPr>
-        <w:widowControl/>
-        <w:spacing w:line="360" w:lineRule="auto"/>
-        <w:rPr>
-          <w:rFonts w:asciiTheme="minorHAnsi" w:hAnsiTheme="minorHAnsi" w:cstheme="minorHAnsi"/>
+        <w:pStyle w:val="Normal"/>
+        <w:widowControl w:val="1"/>
+        <w:spacing w:line="360" w:lineRule="auto"/>
+        <w:rPr>
+          <w:rFonts w:ascii="Calibri" w:hAnsi="Calibri" w:cs="Calibri" w:asciiTheme="minorAscii" w:hAnsiTheme="minorAscii" w:cstheme="minorAscii"/>
           <w:sz w:val="20"/>
           <w:szCs w:val="20"/>
           <w:lang w:val="sr-Latn-RS"/>
@@ -682,10 +670,296 @@
     </w:p>
     <w:p>
       <w:pPr>
-        <w:widowControl/>
-        <w:spacing w:line="360" w:lineRule="auto"/>
-        <w:rPr>
-          <w:rFonts w:asciiTheme="minorHAnsi" w:hAnsiTheme="minorHAnsi" w:cstheme="minorHAnsi"/>
+        <w:pStyle w:val="Normal"/>
+        <w:widowControl w:val="1"/>
+        <w:spacing w:line="360" w:lineRule="auto"/>
+        <w:rPr>
+          <w:rFonts w:ascii="Arial" w:hAnsi="Arial" w:eastAsia="Arial" w:cs="Arial"/>
+          <w:sz w:val="24"/>
+          <w:szCs w:val="24"/>
+          <w:lang w:val="sr-Latn-RS"/>
+        </w:rPr>
+      </w:pPr>
+    </w:p>
+    <w:p>
+      <w:pPr>
+        <w:pStyle w:val="Normal"/>
+        <w:widowControl w:val="1"/>
+        <w:spacing w:line="360" w:lineRule="auto"/>
+        <w:rPr>
+          <w:rFonts w:ascii="Arial" w:hAnsi="Arial" w:eastAsia="Arial" w:cs="Arial"/>
+          <w:sz w:val="24"/>
+          <w:szCs w:val="24"/>
+          <w:lang w:val="sr-Latn-RS"/>
+        </w:rPr>
+      </w:pPr>
+      <w:r>
+        <w:rPr>
+          <w:rFonts w:ascii="Arial" w:hAnsi="Arial" w:eastAsia="Arial" w:cs="Arial"/>
+          <w:sz w:val="24"/>
+          <w:szCs w:val="24"/>
+          <w:lang w:val="sr-Latn-RS"/>
+        </w:rPr>
+        <w:t xml:space="preserve">   U okviru Projekta 1, kreirale smo </w:t>
+      </w:r>
+      <w:r>
+        <w:rPr>
+          <w:rFonts w:ascii="Arial" w:hAnsi="Arial" w:eastAsia="Arial" w:cs="Arial"/>
+          <w:sz w:val="24"/>
+          <w:szCs w:val="24"/>
+          <w:lang w:val="sr-Latn-RS"/>
+        </w:rPr>
+        <w:t>RESTFul</w:t>
+      </w:r>
+      <w:r>
+        <w:rPr>
+          <w:rFonts w:ascii="Arial" w:hAnsi="Arial" w:eastAsia="Arial" w:cs="Arial"/>
+          <w:sz w:val="24"/>
+          <w:szCs w:val="24"/>
+          <w:lang w:val="sr-Latn-RS"/>
+        </w:rPr>
+        <w:t xml:space="preserve"> Web </w:t>
+      </w:r>
+      <w:r>
+        <w:rPr>
+          <w:rFonts w:ascii="Arial" w:hAnsi="Arial" w:eastAsia="Arial" w:cs="Arial"/>
+          <w:sz w:val="24"/>
+          <w:szCs w:val="24"/>
+          <w:lang w:val="sr-Latn-RS"/>
+        </w:rPr>
+        <w:t>Service</w:t>
+      </w:r>
+      <w:r>
+        <w:rPr>
+          <w:rFonts w:ascii="Arial" w:hAnsi="Arial" w:eastAsia="Arial" w:cs="Arial"/>
+          <w:sz w:val="24"/>
+          <w:szCs w:val="24"/>
+          <w:lang w:val="sr-Latn-RS"/>
+        </w:rPr>
+        <w:t xml:space="preserve">, </w:t>
+      </w:r>
+      <w:r>
+        <w:rPr>
+          <w:rFonts w:ascii="Arial" w:hAnsi="Arial" w:eastAsia="Arial" w:cs="Arial"/>
+          <w:sz w:val="24"/>
+          <w:szCs w:val="24"/>
+          <w:lang w:val="sr-Latn-RS"/>
+        </w:rPr>
+        <w:t>gRPC</w:t>
+      </w:r>
+      <w:r>
+        <w:rPr>
+          <w:rFonts w:ascii="Arial" w:hAnsi="Arial" w:eastAsia="Arial" w:cs="Arial"/>
+          <w:sz w:val="24"/>
+          <w:szCs w:val="24"/>
+          <w:lang w:val="sr-Latn-RS"/>
+        </w:rPr>
+        <w:t xml:space="preserve"> Web </w:t>
+      </w:r>
+      <w:r>
+        <w:rPr>
+          <w:rFonts w:ascii="Arial" w:hAnsi="Arial" w:eastAsia="Arial" w:cs="Arial"/>
+          <w:sz w:val="24"/>
+          <w:szCs w:val="24"/>
+          <w:lang w:val="sr-Latn-RS"/>
+        </w:rPr>
+        <w:t>Service</w:t>
+      </w:r>
+      <w:r>
+        <w:rPr>
+          <w:rFonts w:ascii="Arial" w:hAnsi="Arial" w:eastAsia="Arial" w:cs="Arial"/>
+          <w:sz w:val="24"/>
+          <w:szCs w:val="24"/>
+          <w:lang w:val="sr-Latn-RS"/>
+        </w:rPr>
+        <w:t xml:space="preserve"> i </w:t>
+      </w:r>
+      <w:r>
+        <w:rPr>
+          <w:rFonts w:ascii="Arial" w:hAnsi="Arial" w:eastAsia="Arial" w:cs="Arial"/>
+          <w:sz w:val="24"/>
+          <w:szCs w:val="24"/>
+          <w:lang w:val="sr-Latn-RS"/>
+        </w:rPr>
+        <w:t>GraphQL</w:t>
+      </w:r>
+      <w:r>
+        <w:rPr>
+          <w:rFonts w:ascii="Arial" w:hAnsi="Arial" w:eastAsia="Arial" w:cs="Arial"/>
+          <w:sz w:val="24"/>
+          <w:szCs w:val="24"/>
+          <w:lang w:val="sr-Latn-RS"/>
+        </w:rPr>
+        <w:t xml:space="preserve"> </w:t>
+      </w:r>
+      <w:r>
+        <w:rPr>
+          <w:rFonts w:ascii="Arial" w:hAnsi="Arial" w:eastAsia="Arial" w:cs="Arial"/>
+          <w:sz w:val="24"/>
+          <w:szCs w:val="24"/>
+          <w:lang w:val="sr-Latn-RS"/>
+        </w:rPr>
+        <w:t>WebService</w:t>
+      </w:r>
+      <w:r>
+        <w:rPr>
+          <w:rFonts w:ascii="Arial" w:hAnsi="Arial" w:eastAsia="Arial" w:cs="Arial"/>
+          <w:sz w:val="24"/>
+          <w:szCs w:val="24"/>
+          <w:lang w:val="sr-Latn-RS"/>
+        </w:rPr>
+        <w:t>.</w:t>
+      </w:r>
+    </w:p>
+    <w:p>
+      <w:pPr>
+        <w:pStyle w:val="Normal"/>
+        <w:widowControl w:val="1"/>
+        <w:spacing w:line="360" w:lineRule="auto"/>
+        <w:rPr>
+          <w:rFonts w:ascii="Arial" w:hAnsi="Arial" w:eastAsia="Arial" w:cs="Arial"/>
+          <w:sz w:val="24"/>
+          <w:szCs w:val="24"/>
+          <w:lang w:val="sr-Latn-RS"/>
+        </w:rPr>
+      </w:pPr>
+    </w:p>
+    <w:p>
+      <w:pPr>
+        <w:pStyle w:val="Normal"/>
+        <w:widowControl w:val="1"/>
+        <w:spacing w:line="360" w:lineRule="auto"/>
+        <w:rPr>
+          <w:rFonts w:ascii="Arial" w:hAnsi="Arial" w:eastAsia="Arial" w:cs="Arial"/>
+          <w:sz w:val="24"/>
+          <w:szCs w:val="24"/>
+          <w:lang w:val="sr-Latn-RS"/>
+        </w:rPr>
+      </w:pPr>
+      <w:r>
+        <w:rPr>
+          <w:rFonts w:ascii="Arial" w:hAnsi="Arial" w:eastAsia="Arial" w:cs="Arial"/>
+          <w:sz w:val="24"/>
+          <w:szCs w:val="24"/>
+          <w:lang w:val="sr-Latn-RS"/>
+        </w:rPr>
+        <w:t xml:space="preserve">   RESTFul Web </w:t>
+      </w:r>
+      <w:r>
+        <w:rPr>
+          <w:rFonts w:ascii="Arial" w:hAnsi="Arial" w:eastAsia="Arial" w:cs="Arial"/>
+          <w:sz w:val="24"/>
+          <w:szCs w:val="24"/>
+          <w:lang w:val="sr-Latn-RS"/>
+        </w:rPr>
+        <w:t>Service</w:t>
+      </w:r>
+      <w:r>
+        <w:rPr>
+          <w:rFonts w:ascii="Arial" w:hAnsi="Arial" w:eastAsia="Arial" w:cs="Arial"/>
+          <w:sz w:val="24"/>
+          <w:szCs w:val="24"/>
+          <w:lang w:val="sr-Latn-RS"/>
+        </w:rPr>
+        <w:t xml:space="preserve"> kreirale smo kao web </w:t>
+      </w:r>
+      <w:r>
+        <w:rPr>
+          <w:rFonts w:ascii="Arial" w:hAnsi="Arial" w:eastAsia="Arial" w:cs="Arial"/>
+          <w:sz w:val="24"/>
+          <w:szCs w:val="24"/>
+          <w:lang w:val="sr-Latn-RS"/>
+        </w:rPr>
+        <w:t>aplikaciiju</w:t>
+      </w:r>
+      <w:r>
+        <w:rPr>
+          <w:rFonts w:ascii="Arial" w:hAnsi="Arial" w:eastAsia="Arial" w:cs="Arial"/>
+          <w:sz w:val="24"/>
+          <w:szCs w:val="24"/>
+          <w:lang w:val="sr-Latn-RS"/>
+        </w:rPr>
+        <w:t xml:space="preserve"> u .Net </w:t>
+      </w:r>
+      <w:r>
+        <w:rPr>
+          <w:rFonts w:ascii="Arial" w:hAnsi="Arial" w:eastAsia="Arial" w:cs="Arial"/>
+          <w:sz w:val="24"/>
+          <w:szCs w:val="24"/>
+          <w:lang w:val="sr-Latn-RS"/>
+        </w:rPr>
+        <w:t>Core</w:t>
+      </w:r>
+      <w:r>
+        <w:rPr>
+          <w:rFonts w:ascii="Arial" w:hAnsi="Arial" w:eastAsia="Arial" w:cs="Arial"/>
+          <w:sz w:val="24"/>
+          <w:szCs w:val="24"/>
+          <w:lang w:val="sr-Latn-RS"/>
+        </w:rPr>
+        <w:t xml:space="preserve"> 5.0 i koristile smo </w:t>
+      </w:r>
+      <w:r>
+        <w:rPr>
+          <w:rFonts w:ascii="Arial" w:hAnsi="Arial" w:eastAsia="Arial" w:cs="Arial"/>
+          <w:sz w:val="24"/>
+          <w:szCs w:val="24"/>
+          <w:lang w:val="sr-Latn-RS"/>
+        </w:rPr>
+        <w:t>Swagger</w:t>
+      </w:r>
+      <w:r>
+        <w:rPr>
+          <w:rFonts w:ascii="Arial" w:hAnsi="Arial" w:eastAsia="Arial" w:cs="Arial"/>
+          <w:sz w:val="24"/>
+          <w:szCs w:val="24"/>
+          <w:lang w:val="sr-Latn-RS"/>
+        </w:rPr>
+        <w:t xml:space="preserve"> za prikazivanje podataka na klijentskoj strani. Za čuvanje podataka koristile smo </w:t>
+      </w:r>
+      <w:r>
+        <w:rPr>
+          <w:rFonts w:ascii="Arial" w:hAnsi="Arial" w:eastAsia="Arial" w:cs="Arial"/>
+          <w:sz w:val="24"/>
+          <w:szCs w:val="24"/>
+          <w:lang w:val="sr-Latn-RS"/>
+        </w:rPr>
+        <w:t>MongoDB</w:t>
+      </w:r>
+      <w:r>
+        <w:rPr>
+          <w:rFonts w:ascii="Arial" w:hAnsi="Arial" w:eastAsia="Arial" w:cs="Arial"/>
+          <w:sz w:val="24"/>
+          <w:szCs w:val="24"/>
+          <w:lang w:val="sr-Latn-RS"/>
+        </w:rPr>
+        <w:t>, bazu ‘</w:t>
+      </w:r>
+      <w:r>
+        <w:rPr>
+          <w:rFonts w:ascii="Arial" w:hAnsi="Arial" w:eastAsia="Arial" w:cs="Arial"/>
+          <w:sz w:val="24"/>
+          <w:szCs w:val="24"/>
+          <w:lang w:val="sr-Latn-RS"/>
+        </w:rPr>
+        <w:t>HomeSensorData</w:t>
+      </w:r>
+      <w:r>
+        <w:rPr>
+          <w:rFonts w:ascii="Arial" w:hAnsi="Arial" w:eastAsia="Arial" w:cs="Arial"/>
+          <w:sz w:val="24"/>
+          <w:szCs w:val="24"/>
+          <w:lang w:val="sr-Latn-RS"/>
+        </w:rPr>
+        <w:t>’ i kolekciju ‘DATA’.</w:t>
+      </w:r>
+    </w:p>
+    <w:p>
+      <w:pPr>
+        <w:widowControl w:val="1"/>
+        <w:spacing w:line="360" w:lineRule="auto"/>
+        <w:rPr>
+          <w:rFonts w:ascii="Calibri" w:hAnsi="Calibri" w:cs="Calibri" w:asciiTheme="minorAscii" w:hAnsiTheme="minorAscii" w:cstheme="minorAscii"/>
           <w:sz w:val="20"/>
           <w:szCs w:val="20"/>
           <w:lang w:val="sr-Latn-RS"/>
@@ -694,462 +968,568 @@
     </w:p>
     <w:p>
       <w:pPr>
-        <w:widowControl/>
-        <w:spacing w:line="360" w:lineRule="auto"/>
-        <w:rPr>
-          <w:rFonts w:asciiTheme="minorHAnsi" w:hAnsiTheme="minorHAnsi" w:cstheme="minorHAnsi"/>
-          <w:sz w:val="20"/>
-          <w:szCs w:val="20"/>
-          <w:lang w:val="sr-Latn-RS"/>
-        </w:rPr>
-      </w:pPr>
-    </w:p>
-    <w:p>
-      <w:pPr>
-        <w:widowControl/>
-        <w:spacing w:line="360" w:lineRule="auto"/>
-        <w:rPr>
-          <w:rFonts w:asciiTheme="minorHAnsi" w:hAnsiTheme="minorHAnsi" w:cstheme="minorHAnsi"/>
-          <w:sz w:val="20"/>
-          <w:szCs w:val="20"/>
-          <w:lang w:val="sr-Latn-RS"/>
-        </w:rPr>
-      </w:pPr>
-    </w:p>
-    <w:p>
-      <w:pPr>
-        <w:widowControl/>
-        <w:spacing w:line="360" w:lineRule="auto"/>
-        <w:rPr>
-          <w:rFonts w:asciiTheme="minorHAnsi" w:hAnsiTheme="minorHAnsi" w:cstheme="minorHAnsi"/>
-          <w:sz w:val="20"/>
-          <w:szCs w:val="20"/>
-          <w:lang w:val="sr-Latn-RS"/>
-        </w:rPr>
-      </w:pPr>
-    </w:p>
-    <w:p>
-      <w:pPr>
-        <w:widowControl/>
-        <w:spacing w:line="360" w:lineRule="auto"/>
-        <w:rPr>
-          <w:rFonts w:asciiTheme="minorHAnsi" w:hAnsiTheme="minorHAnsi" w:cstheme="minorHAnsi"/>
-          <w:sz w:val="20"/>
-          <w:szCs w:val="20"/>
-          <w:lang w:val="sr-Latn-RS"/>
-        </w:rPr>
-      </w:pPr>
-    </w:p>
-    <w:p>
-      <w:pPr>
-        <w:widowControl/>
-        <w:spacing w:line="360" w:lineRule="auto"/>
-        <w:rPr>
-          <w:rFonts w:asciiTheme="minorHAnsi" w:hAnsiTheme="minorHAnsi" w:cstheme="minorHAnsi"/>
-          <w:sz w:val="20"/>
-          <w:szCs w:val="20"/>
-          <w:lang w:val="sr-Latn-RS"/>
-        </w:rPr>
-      </w:pPr>
-    </w:p>
-    <w:p>
-      <w:pPr>
-        <w:widowControl/>
-        <w:spacing w:line="360" w:lineRule="auto"/>
-        <w:rPr>
-          <w:rFonts w:asciiTheme="minorHAnsi" w:hAnsiTheme="minorHAnsi" w:cstheme="minorHAnsi"/>
-          <w:sz w:val="20"/>
-          <w:szCs w:val="20"/>
-          <w:lang w:val="sr-Latn-RS"/>
-        </w:rPr>
-      </w:pPr>
-    </w:p>
-    <w:p>
-      <w:pPr>
-        <w:widowControl/>
-        <w:spacing w:line="360" w:lineRule="auto"/>
-        <w:rPr>
-          <w:rFonts w:asciiTheme="minorHAnsi" w:hAnsiTheme="minorHAnsi" w:cstheme="minorHAnsi"/>
-          <w:sz w:val="20"/>
-          <w:szCs w:val="20"/>
-          <w:lang w:val="sr-Latn-RS"/>
-        </w:rPr>
-      </w:pPr>
-      <w:r>
-        <w:rPr>
-          <w:rFonts w:ascii="Arial" w:hAnsi="Arial" w:cs="Arial"/>
-          <w:color w:val="222222"/>
+        <w:widowControl w:val="1"/>
+        <w:spacing w:line="360" w:lineRule="auto"/>
+        <w:rPr>
+          <w:rFonts w:ascii="Arial" w:hAnsi="Arial" w:eastAsia="Arial" w:cs="Arial"/>
+          <w:color w:val="222222"/>
+          <w:sz w:val="24"/>
+          <w:szCs w:val="24"/>
+          <w:lang w:val="sr-Latn-RS"/>
+        </w:rPr>
+      </w:pPr>
+      <w:r>
+        <w:rPr>
+          <w:rFonts w:ascii="Arial" w:hAnsi="Arial" w:eastAsia="Arial" w:cs="Arial"/>
+          <w:color w:val="222222"/>
+          <w:sz w:val="24"/>
+          <w:szCs w:val="24"/>
           <w:shd w:val="clear" w:color="auto" w:fill="FFFFFF"/>
         </w:rPr>
         <w:lastRenderedPageBreak/>
-        <w:t xml:space="preserve"> Swagger je open-source set </w:t>
-      </w:r>
-      <w:proofErr w:type="spellStart"/>
-      <w:r>
-        <w:rPr>
-          <w:rFonts w:ascii="Arial" w:hAnsi="Arial" w:cs="Arial"/>
-          <w:color w:val="222222"/>
+        <w:t xml:space="preserve">   Swagger je open-source set </w:t>
+      </w:r>
+      <w:r>
+        <w:rPr>
+          <w:rFonts w:ascii="Arial" w:hAnsi="Arial" w:eastAsia="Arial" w:cs="Arial"/>
+          <w:color w:val="222222"/>
+          <w:sz w:val="24"/>
+          <w:szCs w:val="24"/>
           <w:shd w:val="clear" w:color="auto" w:fill="FFFFFF"/>
         </w:rPr>
         <w:t>pravila</w:t>
       </w:r>
-      <w:proofErr w:type="spellEnd"/>
-      <w:r>
-        <w:rPr>
-          <w:rFonts w:ascii="Arial" w:hAnsi="Arial" w:cs="Arial"/>
-          <w:color w:val="222222"/>
+      <w:r>
+        <w:rPr>
+          <w:rFonts w:ascii="Arial" w:hAnsi="Arial" w:eastAsia="Arial" w:cs="Arial"/>
+          <w:color w:val="222222"/>
+          <w:sz w:val="24"/>
+          <w:szCs w:val="24"/>
           <w:shd w:val="clear" w:color="auto" w:fill="FFFFFF"/>
         </w:rPr>
         <w:t xml:space="preserve">, </w:t>
       </w:r>
-      <w:proofErr w:type="spellStart"/>
-      <w:r>
-        <w:rPr>
-          <w:rFonts w:ascii="Arial" w:hAnsi="Arial" w:cs="Arial"/>
-          <w:color w:val="222222"/>
+      <w:r>
+        <w:rPr>
+          <w:rFonts w:ascii="Arial" w:hAnsi="Arial" w:eastAsia="Arial" w:cs="Arial"/>
+          <w:color w:val="222222"/>
+          <w:sz w:val="24"/>
+          <w:szCs w:val="24"/>
           <w:shd w:val="clear" w:color="auto" w:fill="FFFFFF"/>
         </w:rPr>
         <w:t>specifikacije</w:t>
       </w:r>
-      <w:proofErr w:type="spellEnd"/>
-      <w:r>
-        <w:rPr>
-          <w:rFonts w:ascii="Arial" w:hAnsi="Arial" w:cs="Arial"/>
-          <w:color w:val="222222"/>
-          <w:shd w:val="clear" w:color="auto" w:fill="FFFFFF"/>
-        </w:rPr>
-        <w:t xml:space="preserve"> </w:t>
-      </w:r>
-      <w:proofErr w:type="spellStart"/>
-      <w:r>
-        <w:rPr>
-          <w:rFonts w:ascii="Arial" w:hAnsi="Arial" w:cs="Arial"/>
-          <w:color w:val="222222"/>
+      <w:r>
+        <w:rPr>
+          <w:rFonts w:ascii="Arial" w:hAnsi="Arial" w:eastAsia="Arial" w:cs="Arial"/>
+          <w:color w:val="222222"/>
+          <w:sz w:val="24"/>
+          <w:szCs w:val="24"/>
+          <w:shd w:val="clear" w:color="auto" w:fill="FFFFFF"/>
+        </w:rPr>
+        <w:t xml:space="preserve"> </w:t>
+      </w:r>
+      <w:r>
+        <w:rPr>
+          <w:rFonts w:ascii="Arial" w:hAnsi="Arial" w:eastAsia="Arial" w:cs="Arial"/>
+          <w:color w:val="222222"/>
+          <w:sz w:val="24"/>
+          <w:szCs w:val="24"/>
           <w:shd w:val="clear" w:color="auto" w:fill="FFFFFF"/>
         </w:rPr>
         <w:t>i</w:t>
       </w:r>
-      <w:proofErr w:type="spellEnd"/>
-      <w:r>
-        <w:rPr>
-          <w:rFonts w:ascii="Arial" w:hAnsi="Arial" w:cs="Arial"/>
-          <w:color w:val="222222"/>
-          <w:shd w:val="clear" w:color="auto" w:fill="FFFFFF"/>
-        </w:rPr>
-        <w:t xml:space="preserve"> </w:t>
-      </w:r>
-      <w:proofErr w:type="spellStart"/>
-      <w:r>
-        <w:rPr>
-          <w:rFonts w:ascii="Arial" w:hAnsi="Arial" w:cs="Arial"/>
-          <w:color w:val="222222"/>
+      <w:r>
+        <w:rPr>
+          <w:rFonts w:ascii="Arial" w:hAnsi="Arial" w:eastAsia="Arial" w:cs="Arial"/>
+          <w:color w:val="222222"/>
+          <w:sz w:val="24"/>
+          <w:szCs w:val="24"/>
+          <w:shd w:val="clear" w:color="auto" w:fill="FFFFFF"/>
+        </w:rPr>
+        <w:t xml:space="preserve"> </w:t>
+      </w:r>
+      <w:r>
+        <w:rPr>
+          <w:rFonts w:ascii="Arial" w:hAnsi="Arial" w:eastAsia="Arial" w:cs="Arial"/>
+          <w:color w:val="222222"/>
+          <w:sz w:val="24"/>
+          <w:szCs w:val="24"/>
           <w:shd w:val="clear" w:color="auto" w:fill="FFFFFF"/>
         </w:rPr>
         <w:t>alata</w:t>
       </w:r>
-      <w:proofErr w:type="spellEnd"/>
-      <w:r>
-        <w:rPr>
-          <w:rFonts w:ascii="Arial" w:hAnsi="Arial" w:cs="Arial"/>
-          <w:color w:val="222222"/>
-          <w:shd w:val="clear" w:color="auto" w:fill="FFFFFF"/>
-        </w:rPr>
-        <w:t xml:space="preserve"> </w:t>
-      </w:r>
-      <w:proofErr w:type="spellStart"/>
-      <w:r>
-        <w:rPr>
-          <w:rFonts w:ascii="Arial" w:hAnsi="Arial" w:cs="Arial"/>
-          <w:color w:val="222222"/>
+      <w:r>
+        <w:rPr>
+          <w:rFonts w:ascii="Arial" w:hAnsi="Arial" w:eastAsia="Arial" w:cs="Arial"/>
+          <w:color w:val="222222"/>
+          <w:sz w:val="24"/>
+          <w:szCs w:val="24"/>
+          <w:shd w:val="clear" w:color="auto" w:fill="FFFFFF"/>
+        </w:rPr>
+        <w:t xml:space="preserve"> </w:t>
+      </w:r>
+      <w:r>
+        <w:rPr>
+          <w:rFonts w:ascii="Arial" w:hAnsi="Arial" w:eastAsia="Arial" w:cs="Arial"/>
+          <w:color w:val="222222"/>
+          <w:sz w:val="24"/>
+          <w:szCs w:val="24"/>
           <w:shd w:val="clear" w:color="auto" w:fill="FFFFFF"/>
         </w:rPr>
         <w:t>za</w:t>
       </w:r>
-      <w:proofErr w:type="spellEnd"/>
-      <w:r>
-        <w:rPr>
-          <w:rFonts w:ascii="Arial" w:hAnsi="Arial" w:cs="Arial"/>
-          <w:color w:val="222222"/>
-          <w:shd w:val="clear" w:color="auto" w:fill="FFFFFF"/>
-        </w:rPr>
-        <w:t xml:space="preserve"> </w:t>
-      </w:r>
-      <w:proofErr w:type="spellStart"/>
-      <w:r>
-        <w:rPr>
-          <w:rFonts w:ascii="Arial" w:hAnsi="Arial" w:cs="Arial"/>
-          <w:color w:val="222222"/>
+      <w:r>
+        <w:rPr>
+          <w:rFonts w:ascii="Arial" w:hAnsi="Arial" w:eastAsia="Arial" w:cs="Arial"/>
+          <w:color w:val="222222"/>
+          <w:sz w:val="24"/>
+          <w:szCs w:val="24"/>
+          <w:shd w:val="clear" w:color="auto" w:fill="FFFFFF"/>
+        </w:rPr>
+        <w:t xml:space="preserve"> </w:t>
+      </w:r>
+      <w:r>
+        <w:rPr>
+          <w:rFonts w:ascii="Arial" w:hAnsi="Arial" w:eastAsia="Arial" w:cs="Arial"/>
+          <w:color w:val="222222"/>
+          <w:sz w:val="24"/>
+          <w:szCs w:val="24"/>
           <w:shd w:val="clear" w:color="auto" w:fill="FFFFFF"/>
         </w:rPr>
         <w:t>razvoj</w:t>
       </w:r>
-      <w:proofErr w:type="spellEnd"/>
-      <w:r>
-        <w:rPr>
-          <w:rFonts w:ascii="Arial" w:hAnsi="Arial" w:cs="Arial"/>
-          <w:color w:val="222222"/>
-          <w:shd w:val="clear" w:color="auto" w:fill="FFFFFF"/>
-        </w:rPr>
-        <w:t xml:space="preserve"> </w:t>
-      </w:r>
-      <w:proofErr w:type="spellStart"/>
-      <w:r>
-        <w:rPr>
-          <w:rFonts w:ascii="Arial" w:hAnsi="Arial" w:cs="Arial"/>
-          <w:color w:val="222222"/>
+      <w:r>
+        <w:rPr>
+          <w:rFonts w:ascii="Arial" w:hAnsi="Arial" w:eastAsia="Arial" w:cs="Arial"/>
+          <w:color w:val="222222"/>
+          <w:sz w:val="24"/>
+          <w:szCs w:val="24"/>
+          <w:shd w:val="clear" w:color="auto" w:fill="FFFFFF"/>
+        </w:rPr>
+        <w:t xml:space="preserve"> </w:t>
+      </w:r>
+      <w:r>
+        <w:rPr>
+          <w:rFonts w:ascii="Arial" w:hAnsi="Arial" w:eastAsia="Arial" w:cs="Arial"/>
+          <w:color w:val="222222"/>
+          <w:sz w:val="24"/>
+          <w:szCs w:val="24"/>
           <w:shd w:val="clear" w:color="auto" w:fill="FFFFFF"/>
         </w:rPr>
         <w:t>i</w:t>
       </w:r>
-      <w:proofErr w:type="spellEnd"/>
-      <w:r>
-        <w:rPr>
-          <w:rFonts w:ascii="Arial" w:hAnsi="Arial" w:cs="Arial"/>
-          <w:color w:val="222222"/>
-          <w:shd w:val="clear" w:color="auto" w:fill="FFFFFF"/>
-        </w:rPr>
-        <w:t xml:space="preserve"> </w:t>
-      </w:r>
-      <w:proofErr w:type="spellStart"/>
-      <w:r>
-        <w:rPr>
-          <w:rFonts w:ascii="Arial" w:hAnsi="Arial" w:cs="Arial"/>
-          <w:color w:val="222222"/>
+      <w:r>
+        <w:rPr>
+          <w:rFonts w:ascii="Arial" w:hAnsi="Arial" w:eastAsia="Arial" w:cs="Arial"/>
+          <w:color w:val="222222"/>
+          <w:sz w:val="24"/>
+          <w:szCs w:val="24"/>
+          <w:shd w:val="clear" w:color="auto" w:fill="FFFFFF"/>
+        </w:rPr>
+        <w:t xml:space="preserve"> </w:t>
+      </w:r>
+      <w:r>
+        <w:rPr>
+          <w:rFonts w:ascii="Arial" w:hAnsi="Arial" w:eastAsia="Arial" w:cs="Arial"/>
+          <w:color w:val="222222"/>
+          <w:sz w:val="24"/>
+          <w:szCs w:val="24"/>
           <w:shd w:val="clear" w:color="auto" w:fill="FFFFFF"/>
         </w:rPr>
         <w:t>opis</w:t>
       </w:r>
-      <w:proofErr w:type="spellEnd"/>
-      <w:r>
-        <w:rPr>
-          <w:rFonts w:ascii="Arial" w:hAnsi="Arial" w:cs="Arial"/>
-          <w:color w:val="222222"/>
+      <w:r>
+        <w:rPr>
+          <w:rFonts w:ascii="Arial" w:hAnsi="Arial" w:eastAsia="Arial" w:cs="Arial"/>
+          <w:color w:val="222222"/>
+          <w:sz w:val="24"/>
+          <w:szCs w:val="24"/>
           <w:shd w:val="clear" w:color="auto" w:fill="FFFFFF"/>
         </w:rPr>
         <w:t xml:space="preserve"> RESTful API-ja. Swagger je Framework </w:t>
       </w:r>
-      <w:proofErr w:type="spellStart"/>
-      <w:r>
-        <w:rPr>
-          <w:rFonts w:ascii="Arial" w:hAnsi="Arial" w:cs="Arial"/>
-          <w:color w:val="222222"/>
+      <w:r>
+        <w:rPr>
+          <w:rFonts w:ascii="Arial" w:hAnsi="Arial" w:eastAsia="Arial" w:cs="Arial"/>
+          <w:color w:val="222222"/>
+          <w:sz w:val="24"/>
+          <w:szCs w:val="24"/>
           <w:shd w:val="clear" w:color="auto" w:fill="FFFFFF"/>
         </w:rPr>
         <w:t>koji</w:t>
       </w:r>
-      <w:proofErr w:type="spellEnd"/>
-      <w:r>
-        <w:rPr>
-          <w:rFonts w:ascii="Arial" w:hAnsi="Arial" w:cs="Arial"/>
-          <w:color w:val="222222"/>
-          <w:shd w:val="clear" w:color="auto" w:fill="FFFFFF"/>
-        </w:rPr>
-        <w:t xml:space="preserve"> </w:t>
-      </w:r>
-      <w:proofErr w:type="spellStart"/>
-      <w:r>
-        <w:rPr>
-          <w:rFonts w:ascii="Arial" w:hAnsi="Arial" w:cs="Arial"/>
-          <w:color w:val="222222"/>
+      <w:r>
+        <w:rPr>
+          <w:rFonts w:ascii="Arial" w:hAnsi="Arial" w:eastAsia="Arial" w:cs="Arial"/>
+          <w:color w:val="222222"/>
+          <w:sz w:val="24"/>
+          <w:szCs w:val="24"/>
+          <w:shd w:val="clear" w:color="auto" w:fill="FFFFFF"/>
+        </w:rPr>
+        <w:t xml:space="preserve"> </w:t>
+      </w:r>
+      <w:r>
+        <w:rPr>
+          <w:rFonts w:ascii="Arial" w:hAnsi="Arial" w:eastAsia="Arial" w:cs="Arial"/>
+          <w:color w:val="222222"/>
+          <w:sz w:val="24"/>
+          <w:szCs w:val="24"/>
           <w:shd w:val="clear" w:color="auto" w:fill="FFFFFF"/>
         </w:rPr>
         <w:t>dozvoljava</w:t>
       </w:r>
-      <w:proofErr w:type="spellEnd"/>
-      <w:r>
-        <w:rPr>
-          <w:rFonts w:ascii="Arial" w:hAnsi="Arial" w:cs="Arial"/>
-          <w:color w:val="222222"/>
-          <w:shd w:val="clear" w:color="auto" w:fill="FFFFFF"/>
-        </w:rPr>
-        <w:t xml:space="preserve"> </w:t>
-      </w:r>
-      <w:proofErr w:type="spellStart"/>
-      <w:r>
-        <w:rPr>
-          <w:rFonts w:ascii="Arial" w:hAnsi="Arial" w:cs="Arial"/>
-          <w:color w:val="222222"/>
+      <w:r>
+        <w:rPr>
+          <w:rFonts w:ascii="Arial" w:hAnsi="Arial" w:eastAsia="Arial" w:cs="Arial"/>
+          <w:color w:val="222222"/>
+          <w:sz w:val="24"/>
+          <w:szCs w:val="24"/>
+          <w:shd w:val="clear" w:color="auto" w:fill="FFFFFF"/>
+        </w:rPr>
+        <w:t xml:space="preserve"> </w:t>
+      </w:r>
+      <w:r>
+        <w:rPr>
+          <w:rFonts w:ascii="Arial" w:hAnsi="Arial" w:eastAsia="Arial" w:cs="Arial"/>
+          <w:color w:val="222222"/>
+          <w:sz w:val="24"/>
+          <w:szCs w:val="24"/>
           <w:shd w:val="clear" w:color="auto" w:fill="FFFFFF"/>
         </w:rPr>
         <w:t>programerima</w:t>
       </w:r>
-      <w:proofErr w:type="spellEnd"/>
-      <w:r>
-        <w:rPr>
-          <w:rFonts w:ascii="Arial" w:hAnsi="Arial" w:cs="Arial"/>
-          <w:color w:val="222222"/>
+      <w:r>
+        <w:rPr>
+          <w:rFonts w:ascii="Arial" w:hAnsi="Arial" w:eastAsia="Arial" w:cs="Arial"/>
+          <w:color w:val="222222"/>
+          <w:sz w:val="24"/>
+          <w:szCs w:val="24"/>
           <w:shd w:val="clear" w:color="auto" w:fill="FFFFFF"/>
         </w:rPr>
         <w:t xml:space="preserve"> da </w:t>
       </w:r>
-      <w:proofErr w:type="spellStart"/>
-      <w:r>
-        <w:rPr>
-          <w:rFonts w:ascii="Arial" w:hAnsi="Arial" w:cs="Arial"/>
-          <w:color w:val="222222"/>
+      <w:r>
+        <w:rPr>
+          <w:rFonts w:ascii="Arial" w:hAnsi="Arial" w:eastAsia="Arial" w:cs="Arial"/>
+          <w:color w:val="222222"/>
+          <w:sz w:val="24"/>
+          <w:szCs w:val="24"/>
           <w:shd w:val="clear" w:color="auto" w:fill="FFFFFF"/>
         </w:rPr>
         <w:t>kreiraju</w:t>
       </w:r>
-      <w:proofErr w:type="spellEnd"/>
-      <w:r>
-        <w:rPr>
-          <w:rFonts w:ascii="Arial" w:hAnsi="Arial" w:cs="Arial"/>
-          <w:color w:val="222222"/>
-          <w:shd w:val="clear" w:color="auto" w:fill="FFFFFF"/>
-        </w:rPr>
-        <w:t xml:space="preserve"> </w:t>
-      </w:r>
-      <w:proofErr w:type="spellStart"/>
-      <w:r>
-        <w:rPr>
-          <w:rFonts w:ascii="Arial" w:hAnsi="Arial" w:cs="Arial"/>
-          <w:color w:val="222222"/>
+      <w:r>
+        <w:rPr>
+          <w:rFonts w:ascii="Arial" w:hAnsi="Arial" w:eastAsia="Arial" w:cs="Arial"/>
+          <w:color w:val="222222"/>
+          <w:sz w:val="24"/>
+          <w:szCs w:val="24"/>
+          <w:shd w:val="clear" w:color="auto" w:fill="FFFFFF"/>
+        </w:rPr>
+        <w:t xml:space="preserve"> </w:t>
+      </w:r>
+      <w:r>
+        <w:rPr>
+          <w:rFonts w:ascii="Arial" w:hAnsi="Arial" w:eastAsia="Arial" w:cs="Arial"/>
+          <w:color w:val="222222"/>
+          <w:sz w:val="24"/>
+          <w:szCs w:val="24"/>
           <w:shd w:val="clear" w:color="auto" w:fill="FFFFFF"/>
         </w:rPr>
         <w:t>interaktivnu</w:t>
       </w:r>
-      <w:proofErr w:type="spellEnd"/>
-      <w:r>
-        <w:rPr>
-          <w:rFonts w:ascii="Arial" w:hAnsi="Arial" w:cs="Arial"/>
-          <w:color w:val="222222"/>
+      <w:r>
+        <w:rPr>
+          <w:rFonts w:ascii="Arial" w:hAnsi="Arial" w:eastAsia="Arial" w:cs="Arial"/>
+          <w:color w:val="222222"/>
+          <w:sz w:val="24"/>
+          <w:szCs w:val="24"/>
           <w:shd w:val="clear" w:color="auto" w:fill="FFFFFF"/>
         </w:rPr>
         <w:t xml:space="preserve">, </w:t>
       </w:r>
-      <w:proofErr w:type="spellStart"/>
-      <w:r>
-        <w:rPr>
-          <w:rFonts w:ascii="Arial" w:hAnsi="Arial" w:cs="Arial"/>
-          <w:color w:val="222222"/>
+      <w:r>
+        <w:rPr>
+          <w:rFonts w:ascii="Arial" w:hAnsi="Arial" w:eastAsia="Arial" w:cs="Arial"/>
+          <w:color w:val="222222"/>
+          <w:sz w:val="24"/>
+          <w:szCs w:val="24"/>
           <w:shd w:val="clear" w:color="auto" w:fill="FFFFFF"/>
         </w:rPr>
         <w:t>ljudima</w:t>
       </w:r>
-      <w:proofErr w:type="spellEnd"/>
-      <w:r>
-        <w:rPr>
-          <w:rFonts w:ascii="Arial" w:hAnsi="Arial" w:cs="Arial"/>
-          <w:color w:val="222222"/>
-          <w:shd w:val="clear" w:color="auto" w:fill="FFFFFF"/>
-        </w:rPr>
-        <w:t xml:space="preserve"> </w:t>
-      </w:r>
-      <w:proofErr w:type="spellStart"/>
-      <w:r>
-        <w:rPr>
-          <w:rFonts w:ascii="Arial" w:hAnsi="Arial" w:cs="Arial"/>
-          <w:color w:val="222222"/>
+      <w:r>
+        <w:rPr>
+          <w:rFonts w:ascii="Arial" w:hAnsi="Arial" w:eastAsia="Arial" w:cs="Arial"/>
+          <w:color w:val="222222"/>
+          <w:sz w:val="24"/>
+          <w:szCs w:val="24"/>
+          <w:shd w:val="clear" w:color="auto" w:fill="FFFFFF"/>
+        </w:rPr>
+        <w:t xml:space="preserve"> </w:t>
+      </w:r>
+      <w:r>
+        <w:rPr>
+          <w:rFonts w:ascii="Arial" w:hAnsi="Arial" w:eastAsia="Arial" w:cs="Arial"/>
+          <w:color w:val="222222"/>
+          <w:sz w:val="24"/>
+          <w:szCs w:val="24"/>
           <w:shd w:val="clear" w:color="auto" w:fill="FFFFFF"/>
         </w:rPr>
         <w:t>i</w:t>
       </w:r>
-      <w:proofErr w:type="spellEnd"/>
-      <w:r>
-        <w:rPr>
-          <w:rFonts w:ascii="Arial" w:hAnsi="Arial" w:cs="Arial"/>
-          <w:color w:val="222222"/>
-          <w:shd w:val="clear" w:color="auto" w:fill="FFFFFF"/>
-        </w:rPr>
-        <w:t xml:space="preserve"> </w:t>
-      </w:r>
-      <w:proofErr w:type="spellStart"/>
-      <w:r>
-        <w:rPr>
-          <w:rFonts w:ascii="Arial" w:hAnsi="Arial" w:cs="Arial"/>
-          <w:color w:val="222222"/>
+      <w:r>
+        <w:rPr>
+          <w:rFonts w:ascii="Arial" w:hAnsi="Arial" w:eastAsia="Arial" w:cs="Arial"/>
+          <w:color w:val="222222"/>
+          <w:sz w:val="24"/>
+          <w:szCs w:val="24"/>
+          <w:shd w:val="clear" w:color="auto" w:fill="FFFFFF"/>
+        </w:rPr>
+        <w:t xml:space="preserve"> </w:t>
+      </w:r>
+      <w:r>
+        <w:rPr>
+          <w:rFonts w:ascii="Arial" w:hAnsi="Arial" w:eastAsia="Arial" w:cs="Arial"/>
+          <w:color w:val="222222"/>
+          <w:sz w:val="24"/>
+          <w:szCs w:val="24"/>
           <w:shd w:val="clear" w:color="auto" w:fill="FFFFFF"/>
         </w:rPr>
         <w:t>računarima</w:t>
       </w:r>
-      <w:proofErr w:type="spellEnd"/>
-      <w:r>
-        <w:rPr>
-          <w:rFonts w:ascii="Arial" w:hAnsi="Arial" w:cs="Arial"/>
-          <w:color w:val="222222"/>
-          <w:shd w:val="clear" w:color="auto" w:fill="FFFFFF"/>
-        </w:rPr>
-        <w:t xml:space="preserve"> </w:t>
-      </w:r>
-      <w:proofErr w:type="spellStart"/>
-      <w:r>
-        <w:rPr>
-          <w:rFonts w:ascii="Arial" w:hAnsi="Arial" w:cs="Arial"/>
-          <w:color w:val="222222"/>
+      <w:r>
+        <w:rPr>
+          <w:rFonts w:ascii="Arial" w:hAnsi="Arial" w:eastAsia="Arial" w:cs="Arial"/>
+          <w:color w:val="222222"/>
+          <w:sz w:val="24"/>
+          <w:szCs w:val="24"/>
+          <w:shd w:val="clear" w:color="auto" w:fill="FFFFFF"/>
+        </w:rPr>
+        <w:t xml:space="preserve"> </w:t>
+      </w:r>
+      <w:r>
+        <w:rPr>
+          <w:rFonts w:ascii="Arial" w:hAnsi="Arial" w:eastAsia="Arial" w:cs="Arial"/>
+          <w:color w:val="222222"/>
+          <w:sz w:val="24"/>
+          <w:szCs w:val="24"/>
           <w:shd w:val="clear" w:color="auto" w:fill="FFFFFF"/>
         </w:rPr>
         <w:t>čitljivu</w:t>
       </w:r>
-      <w:proofErr w:type="spellEnd"/>
-      <w:r>
-        <w:rPr>
-          <w:rFonts w:ascii="Arial" w:hAnsi="Arial" w:cs="Arial"/>
-          <w:color w:val="222222"/>
+      <w:r>
+        <w:rPr>
+          <w:rFonts w:ascii="Arial" w:hAnsi="Arial" w:eastAsia="Arial" w:cs="Arial"/>
+          <w:color w:val="222222"/>
+          <w:sz w:val="24"/>
+          <w:szCs w:val="24"/>
           <w:shd w:val="clear" w:color="auto" w:fill="FFFFFF"/>
         </w:rPr>
         <w:t xml:space="preserve"> API </w:t>
       </w:r>
-      <w:proofErr w:type="spellStart"/>
-      <w:r>
-        <w:rPr>
-          <w:rFonts w:ascii="Arial" w:hAnsi="Arial" w:cs="Arial"/>
-          <w:color w:val="222222"/>
+      <w:r>
+        <w:rPr>
+          <w:rFonts w:ascii="Arial" w:hAnsi="Arial" w:eastAsia="Arial" w:cs="Arial"/>
+          <w:color w:val="222222"/>
+          <w:sz w:val="24"/>
+          <w:szCs w:val="24"/>
           <w:shd w:val="clear" w:color="auto" w:fill="FFFFFF"/>
         </w:rPr>
         <w:t>dokumentaciju</w:t>
       </w:r>
-      <w:proofErr w:type="spellEnd"/>
-      <w:r>
-        <w:rPr>
-          <w:rFonts w:ascii="Arial" w:hAnsi="Arial" w:cs="Arial"/>
-          <w:color w:val="222222"/>
-          <w:shd w:val="clear" w:color="auto" w:fill="FFFFFF"/>
-        </w:rPr>
-        <w:t>.</w:t>
-      </w:r>
-    </w:p>
-    <w:p>
-      <w:pPr>
-        <w:widowControl/>
-        <w:spacing w:line="360" w:lineRule="auto"/>
-        <w:rPr>
-          <w:rFonts w:asciiTheme="minorHAnsi" w:hAnsiTheme="minorHAnsi" w:cstheme="minorHAnsi"/>
-          <w:sz w:val="20"/>
-          <w:szCs w:val="20"/>
-          <w:lang w:val="sr-Latn-RS"/>
-        </w:rPr>
-      </w:pPr>
-      <w:r>
-        <w:rPr>
-          <w:rFonts w:cs="Times New Roman"/>
-          <w:b/>
-          <w:bCs/>
-          <w:noProof/>
-          <w:sz w:val="52"/>
-          <w:szCs w:val="52"/>
-          <w:lang w:eastAsia="en-US" w:bidi="ar-SA"/>
-        </w:rPr>
+      <w:r>
+        <w:rPr>
+          <w:rFonts w:ascii="Arial" w:hAnsi="Arial" w:eastAsia="Arial" w:cs="Arial"/>
+          <w:color w:val="222222"/>
+          <w:sz w:val="24"/>
+          <w:szCs w:val="24"/>
+          <w:shd w:val="clear" w:color="auto" w:fill="FFFFFF"/>
+        </w:rPr>
+        <w:t xml:space="preserve">. </w:t>
+      </w:r>
+      <w:r>
+        <w:rPr>
+          <w:rFonts w:ascii="Arial" w:hAnsi="Arial" w:eastAsia="Arial" w:cs="Arial"/>
+          <w:color w:val="222222"/>
+          <w:sz w:val="24"/>
+          <w:szCs w:val="24"/>
+          <w:shd w:val="clear" w:color="auto" w:fill="FFFFFF"/>
+        </w:rPr>
+        <w:t>Nakon</w:t>
+      </w:r>
+      <w:r>
+        <w:rPr>
+          <w:rFonts w:ascii="Arial" w:hAnsi="Arial" w:eastAsia="Arial" w:cs="Arial"/>
+          <w:color w:val="222222"/>
+          <w:sz w:val="24"/>
+          <w:szCs w:val="24"/>
+          <w:shd w:val="clear" w:color="auto" w:fill="FFFFFF"/>
+        </w:rPr>
+        <w:t xml:space="preserve"> </w:t>
+      </w:r>
+      <w:r>
+        <w:rPr>
+          <w:rFonts w:ascii="Arial" w:hAnsi="Arial" w:eastAsia="Arial" w:cs="Arial"/>
+          <w:color w:val="222222"/>
+          <w:sz w:val="24"/>
+          <w:szCs w:val="24"/>
+          <w:shd w:val="clear" w:color="auto" w:fill="FFFFFF"/>
+        </w:rPr>
+        <w:t>pokretanja</w:t>
+      </w:r>
+      <w:r>
+        <w:rPr>
+          <w:rFonts w:ascii="Arial" w:hAnsi="Arial" w:eastAsia="Arial" w:cs="Arial"/>
+          <w:color w:val="222222"/>
+          <w:sz w:val="24"/>
+          <w:szCs w:val="24"/>
+          <w:shd w:val="clear" w:color="auto" w:fill="FFFFFF"/>
+        </w:rPr>
+        <w:t xml:space="preserve"> </w:t>
+      </w:r>
+      <w:r>
+        <w:rPr>
+          <w:rFonts w:ascii="Arial" w:hAnsi="Arial" w:eastAsia="Arial" w:cs="Arial"/>
+          <w:color w:val="222222"/>
+          <w:sz w:val="24"/>
+          <w:szCs w:val="24"/>
+          <w:shd w:val="clear" w:color="auto" w:fill="FFFFFF"/>
+        </w:rPr>
+        <w:t>aplikacje</w:t>
+      </w:r>
+      <w:r>
+        <w:rPr>
+          <w:rFonts w:ascii="Arial" w:hAnsi="Arial" w:eastAsia="Arial" w:cs="Arial"/>
+          <w:color w:val="222222"/>
+          <w:sz w:val="24"/>
+          <w:szCs w:val="24"/>
+          <w:shd w:val="clear" w:color="auto" w:fill="FFFFFF"/>
+        </w:rPr>
+        <w:t xml:space="preserve"> </w:t>
+      </w:r>
+      <w:r>
+        <w:rPr>
+          <w:rFonts w:ascii="Arial" w:hAnsi="Arial" w:eastAsia="Arial" w:cs="Arial"/>
+          <w:color w:val="222222"/>
+          <w:sz w:val="24"/>
+          <w:szCs w:val="24"/>
+          <w:shd w:val="clear" w:color="auto" w:fill="FFFFFF"/>
+        </w:rPr>
+        <w:t>pokreće</w:t>
+      </w:r>
+      <w:r>
+        <w:rPr>
+          <w:rFonts w:ascii="Arial" w:hAnsi="Arial" w:eastAsia="Arial" w:cs="Arial"/>
+          <w:color w:val="222222"/>
+          <w:sz w:val="24"/>
+          <w:szCs w:val="24"/>
+          <w:shd w:val="clear" w:color="auto" w:fill="FFFFFF"/>
+        </w:rPr>
+        <w:t xml:space="preserve"> se web </w:t>
+      </w:r>
+      <w:r>
+        <w:rPr>
+          <w:rFonts w:ascii="Arial" w:hAnsi="Arial" w:eastAsia="Arial" w:cs="Arial"/>
+          <w:color w:val="222222"/>
+          <w:sz w:val="24"/>
+          <w:szCs w:val="24"/>
+          <w:shd w:val="clear" w:color="auto" w:fill="FFFFFF"/>
+        </w:rPr>
+        <w:t>aplikacija</w:t>
+      </w:r>
+      <w:r>
+        <w:rPr>
+          <w:rFonts w:ascii="Arial" w:hAnsi="Arial" w:eastAsia="Arial" w:cs="Arial"/>
+          <w:color w:val="222222"/>
+          <w:sz w:val="24"/>
+          <w:szCs w:val="24"/>
+          <w:shd w:val="clear" w:color="auto" w:fill="FFFFFF"/>
+        </w:rPr>
+        <w:t xml:space="preserve"> </w:t>
+      </w:r>
+      <w:r>
+        <w:rPr>
+          <w:rFonts w:ascii="Arial" w:hAnsi="Arial" w:eastAsia="Arial" w:cs="Arial"/>
+          <w:color w:val="222222"/>
+          <w:sz w:val="24"/>
+          <w:szCs w:val="24"/>
+          <w:shd w:val="clear" w:color="auto" w:fill="FFFFFF"/>
+        </w:rPr>
+        <w:t>na</w:t>
+      </w:r>
+      <w:r>
+        <w:rPr>
+          <w:rFonts w:ascii="Arial" w:hAnsi="Arial" w:eastAsia="Arial" w:cs="Arial"/>
+          <w:color w:val="222222"/>
+          <w:sz w:val="24"/>
+          <w:szCs w:val="24"/>
+          <w:shd w:val="clear" w:color="auto" w:fill="FFFFFF"/>
+        </w:rPr>
+        <w:t xml:space="preserve"> </w:t>
+      </w:r>
+      <w:r>
+        <w:rPr>
+          <w:rFonts w:ascii="Arial" w:hAnsi="Arial" w:eastAsia="Arial" w:cs="Arial"/>
+          <w:color w:val="222222"/>
+          <w:sz w:val="24"/>
+          <w:szCs w:val="24"/>
+          <w:shd w:val="clear" w:color="auto" w:fill="FFFFFF"/>
+        </w:rPr>
+        <w:t>portu</w:t>
+      </w:r>
+      <w:r>
+        <w:rPr>
+          <w:rFonts w:ascii="Arial" w:hAnsi="Arial" w:eastAsia="Arial" w:cs="Arial"/>
+          <w:color w:val="222222"/>
+          <w:sz w:val="24"/>
+          <w:szCs w:val="24"/>
+          <w:shd w:val="clear" w:color="auto" w:fill="FFFFFF"/>
+        </w:rPr>
+        <w:t xml:space="preserve"> 44327.</w:t>
+      </w:r>
+    </w:p>
+    <w:p>
+      <w:pPr>
+        <w:pStyle w:val="Normal"/>
+        <w:widowControl w:val="1"/>
+        <w:spacing w:line="360" w:lineRule="auto"/>
+        <w:rPr>
+          <w:rFonts w:ascii="Arial" w:hAnsi="Arial" w:eastAsia="Arial" w:cs="Arial"/>
+          <w:color w:val="222222"/>
+          <w:sz w:val="24"/>
+          <w:szCs w:val="24"/>
+        </w:rPr>
+      </w:pPr>
+    </w:p>
+    <w:p>
+      <w:pPr>
+        <w:pStyle w:val="Normal"/>
+        <w:widowControl w:val="1"/>
+        <w:spacing w:line="360" w:lineRule="auto"/>
+      </w:pPr>
+      <w:r>
         <w:drawing>
-          <wp:inline distT="0" distB="0" distL="0" distR="0" wp14:anchorId="3F142D11" wp14:editId="25019B79">
-            <wp:extent cx="5943600" cy="2938780"/>
+          <wp:inline wp14:editId="7446B9C9" wp14:anchorId="24E3682B">
+            <wp:extent cx="5943600" cy="3132772"/>
             <wp:effectExtent l="0" t="0" r="0" b="0"/>
-            <wp:docPr id="18" name="Picture 18"/>
+            <wp:docPr id="162164475" name="" title=""/>
             <wp:cNvGraphicFramePr>
-              <a:graphicFrameLocks xmlns:a="http://schemas.openxmlformats.org/drawingml/2006/main" noChangeAspect="1"/>
+              <a:graphicFrameLocks noChangeAspect="1"/>
             </wp:cNvGraphicFramePr>
-            <a:graphic xmlns:a="http://schemas.openxmlformats.org/drawingml/2006/main">
+            <a:graphic>
               <a:graphicData uri="http://schemas.openxmlformats.org/drawingml/2006/picture">
-                <pic:pic xmlns:pic="http://schemas.openxmlformats.org/drawingml/2006/picture">
+                <pic:pic>
                   <pic:nvPicPr>
-                    <pic:cNvPr id="18" name="image (1).png"/>
+                    <pic:cNvPr id="0" name=""/>
                     <pic:cNvPicPr/>
                   </pic:nvPicPr>
                   <pic:blipFill>
-                    <a:blip r:embed="rId5" cstate="print">
+                    <a:blip r:embed="Ra1ef2cdb87f04cf0">
                       <a:extLst>
-                        <a:ext uri="{28A0092B-C50C-407E-A947-70E740481C1C}">
-                          <a14:useLocalDpi xmlns:a14="http://schemas.microsoft.com/office/drawing/2010/main" val="0"/>
+                        <a:ext xmlns:a="http://schemas.openxmlformats.org/drawingml/2006/main" uri="{28A0092B-C50C-407E-A947-70E740481C1C}">
+                          <a14:useLocalDpi val="0"/>
                         </a:ext>
                       </a:extLst>
                     </a:blip>
@@ -1160,7 +1540,7 @@
                   <pic:spPr>
                     <a:xfrm>
                       <a:off x="0" y="0"/>
-                      <a:ext cx="5943600" cy="2938780"/>
+                      <a:ext cx="5943600" cy="3132772"/>
                     </a:xfrm>
                     <a:prstGeom prst="rect">
                       <a:avLst/>
@@ -1172,35 +1552,187 @@
           </wp:inline>
         </w:drawing>
       </w:r>
-      <w:bookmarkStart w:id="0" w:name="_GoBack"/>
-      <w:r>
-        <w:rPr>
-          <w:rFonts w:asciiTheme="minorHAnsi" w:hAnsiTheme="minorHAnsi" w:cstheme="minorHAnsi"/>
-          <w:noProof/>
-          <w:sz w:val="20"/>
-          <w:szCs w:val="20"/>
-          <w:lang w:eastAsia="en-US" w:bidi="ar-SA"/>
-        </w:rPr>
+    </w:p>
+    <w:p>
+      <w:pPr>
+        <w:pStyle w:val="Normal"/>
+        <w:widowControl w:val="1"/>
+        <w:spacing w:line="360" w:lineRule="auto"/>
+      </w:pPr>
+      <w:r>
+        <w:rPr/>
+        <w:t>CRUD(</w:t>
+      </w:r>
+      <w:r>
+        <w:rPr/>
+        <w:t xml:space="preserve">CREATE, READ, UPDATE I DELETE) </w:t>
+      </w:r>
+      <w:r>
+        <w:rPr/>
+        <w:t>metode</w:t>
+      </w:r>
+      <w:r>
+        <w:rPr/>
+        <w:t xml:space="preserve"> </w:t>
+      </w:r>
+      <w:r>
+        <w:rPr/>
+        <w:t>koje</w:t>
+      </w:r>
+      <w:r>
+        <w:rPr/>
+        <w:t xml:space="preserve"> se </w:t>
+      </w:r>
+      <w:r>
+        <w:rPr/>
+        <w:t>mogu</w:t>
+      </w:r>
+      <w:r>
+        <w:rPr/>
+        <w:t xml:space="preserve"> </w:t>
+      </w:r>
+      <w:r>
+        <w:rPr/>
+        <w:t>pozvati</w:t>
+      </w:r>
+      <w:r>
+        <w:rPr/>
+        <w:t xml:space="preserve"> u </w:t>
+      </w:r>
+      <w:r>
+        <w:rPr/>
+        <w:t>okviru</w:t>
+      </w:r>
+      <w:r>
+        <w:rPr/>
+        <w:t xml:space="preserve"> </w:t>
+      </w:r>
+      <w:r>
+        <w:rPr/>
+        <w:t>Swaggera</w:t>
+      </w:r>
+      <w:r>
+        <w:rPr/>
+        <w:t xml:space="preserve"> </w:t>
+      </w:r>
+      <w:r>
+        <w:rPr/>
+        <w:t>su</w:t>
+      </w:r>
+      <w:r>
+        <w:rPr/>
+        <w:t xml:space="preserve"> </w:t>
+      </w:r>
+      <w:r>
+        <w:rPr/>
+        <w:t>sledeće:</w:t>
+      </w:r>
+    </w:p>
+    <w:p>
+      <w:pPr>
+        <w:pStyle w:val="Normal"/>
+        <w:widowControl w:val="1"/>
+        <w:spacing w:line="360" w:lineRule="auto"/>
+      </w:pPr>
+    </w:p>
+    <w:p>
+      <w:pPr>
+        <w:pStyle w:val="Normal"/>
+        <w:widowControl w:val="1"/>
+        <w:spacing w:line="360" w:lineRule="auto"/>
+      </w:pPr>
+    </w:p>
+    <w:p>
+      <w:pPr>
+        <w:pStyle w:val="Normal"/>
+        <w:widowControl w:val="1"/>
+        <w:spacing w:line="360" w:lineRule="auto"/>
+      </w:pPr>
+    </w:p>
+    <w:p>
+      <w:pPr>
+        <w:pStyle w:val="Normal"/>
+        <w:widowControl w:val="1"/>
+        <w:spacing w:line="360" w:lineRule="auto"/>
+      </w:pPr>
+    </w:p>
+    <w:p>
+      <w:pPr>
+        <w:pStyle w:val="Normal"/>
+        <w:widowControl w:val="1"/>
+        <w:spacing w:line="360" w:lineRule="auto"/>
+      </w:pPr>
+    </w:p>
+    <w:p>
+      <w:pPr>
+        <w:pStyle w:val="Normal"/>
+        <w:widowControl w:val="1"/>
+        <w:spacing w:line="360" w:lineRule="auto"/>
+      </w:pPr>
+      <w:r>
+        <w:rPr/>
+        <w:t xml:space="preserve">POST </w:t>
+      </w:r>
+      <w:r>
+        <w:rPr/>
+        <w:t>metoda</w:t>
+      </w:r>
+      <w:r>
+        <w:rPr/>
+        <w:t xml:space="preserve">, za </w:t>
+      </w:r>
+      <w:r>
+        <w:rPr/>
+        <w:t>dodavanje</w:t>
+      </w:r>
+      <w:r>
+        <w:rPr/>
+        <w:t xml:space="preserve"> </w:t>
+      </w:r>
+      <w:r>
+        <w:rPr/>
+        <w:t>novog</w:t>
+      </w:r>
+      <w:r>
+        <w:rPr/>
+        <w:t xml:space="preserve"> </w:t>
+      </w:r>
+      <w:r>
+        <w:rPr/>
+        <w:t>rekorda u bazu</w:t>
+      </w:r>
+      <w:r>
+        <w:rPr/>
+        <w:t>.</w:t>
+      </w:r>
+    </w:p>
+    <w:p>
+      <w:pPr>
+        <w:pStyle w:val="Normal"/>
+        <w:widowControl w:val="1"/>
+        <w:spacing w:line="360" w:lineRule="auto"/>
+      </w:pPr>
+      <w:r>
         <w:drawing>
-          <wp:inline distT="0" distB="0" distL="0" distR="0" wp14:anchorId="0F3D9D53" wp14:editId="356B1974">
-            <wp:extent cx="5943600" cy="3073400"/>
+          <wp:inline wp14:editId="5FCBEEB8" wp14:anchorId="5969C32A">
+            <wp:extent cx="5907663" cy="3089216"/>
             <wp:effectExtent l="0" t="0" r="0" b="0"/>
-            <wp:docPr id="10" name="Picture 10"/>
+            <wp:docPr id="966467154" name="" title=""/>
             <wp:cNvGraphicFramePr>
-              <a:graphicFrameLocks xmlns:a="http://schemas.openxmlformats.org/drawingml/2006/main" noChangeAspect="1"/>
+              <a:graphicFrameLocks noChangeAspect="1"/>
             </wp:cNvGraphicFramePr>
-            <a:graphic xmlns:a="http://schemas.openxmlformats.org/drawingml/2006/main">
+            <a:graphic>
               <a:graphicData uri="http://schemas.openxmlformats.org/drawingml/2006/picture">
-                <pic:pic xmlns:pic="http://schemas.openxmlformats.org/drawingml/2006/picture">
+                <pic:pic>
                   <pic:nvPicPr>
-                    <pic:cNvPr id="10" name="image.png"/>
+                    <pic:cNvPr id="0" name=""/>
                     <pic:cNvPicPr/>
                   </pic:nvPicPr>
                   <pic:blipFill>
-                    <a:blip r:embed="rId6" cstate="print">
+                    <a:blip r:embed="R412c9565c7d54066">
                       <a:extLst>
-                        <a:ext uri="{28A0092B-C50C-407E-A947-70E740481C1C}">
-                          <a14:useLocalDpi xmlns:a14="http://schemas.microsoft.com/office/drawing/2010/main" val="0"/>
+                        <a:ext xmlns:a="http://schemas.openxmlformats.org/drawingml/2006/main" uri="{28A0092B-C50C-407E-A947-70E740481C1C}">
+                          <a14:useLocalDpi val="0"/>
                         </a:ext>
                       </a:extLst>
                     </a:blip>
@@ -1211,7 +1743,7 @@
                   <pic:spPr>
                     <a:xfrm>
                       <a:off x="0" y="0"/>
-                      <a:ext cx="5943600" cy="3073400"/>
+                      <a:ext cx="5907663" cy="3089216"/>
                     </a:xfrm>
                     <a:prstGeom prst="rect">
                       <a:avLst/>
@@ -1223,10 +1755,1074 @@
           </wp:inline>
         </w:drawing>
       </w:r>
-      <w:bookmarkEnd w:id="0"/>
+    </w:p>
+    <w:p>
+      <w:pPr>
+        <w:pStyle w:val="Normal"/>
+        <w:widowControl w:val="1"/>
+        <w:spacing w:line="360" w:lineRule="auto"/>
+      </w:pPr>
+      <w:r>
+        <w:rPr/>
+        <w:t xml:space="preserve">GET </w:t>
+      </w:r>
+      <w:r>
+        <w:rPr/>
+        <w:t>metoda</w:t>
+      </w:r>
+      <w:r>
+        <w:rPr/>
+        <w:t xml:space="preserve"> </w:t>
+      </w:r>
+      <w:r>
+        <w:rPr/>
+        <w:t>koja</w:t>
+      </w:r>
+      <w:r>
+        <w:rPr/>
+        <w:t xml:space="preserve"> </w:t>
+      </w:r>
+      <w:r>
+        <w:rPr/>
+        <w:t>vraća</w:t>
+      </w:r>
+      <w:r>
+        <w:rPr/>
+        <w:t xml:space="preserve"> </w:t>
+      </w:r>
+      <w:r>
+        <w:rPr/>
+        <w:t>sve</w:t>
+      </w:r>
+      <w:r>
+        <w:rPr/>
+        <w:t xml:space="preserve"> </w:t>
+      </w:r>
+      <w:r>
+        <w:rPr/>
+        <w:t>rekorde</w:t>
+      </w:r>
+      <w:r>
+        <w:rPr/>
+        <w:t xml:space="preserve"> </w:t>
+      </w:r>
+      <w:r>
+        <w:rPr/>
+        <w:t>iz</w:t>
+      </w:r>
+      <w:r>
+        <w:rPr/>
+        <w:t xml:space="preserve"> baze.</w:t>
+      </w:r>
+    </w:p>
+    <w:p>
+      <w:pPr>
+        <w:pStyle w:val="Normal"/>
+        <w:widowControl w:val="1"/>
+        <w:spacing w:line="360" w:lineRule="auto"/>
+      </w:pPr>
+      <w:r>
+        <w:drawing>
+          <wp:inline wp14:editId="44FCF8D9" wp14:anchorId="03D28E1C">
+            <wp:extent cx="5688292" cy="3567033"/>
+            <wp:effectExtent l="0" t="0" r="0" b="0"/>
+            <wp:docPr id="1329501120" name="" title=""/>
+            <wp:cNvGraphicFramePr>
+              <a:graphicFrameLocks noChangeAspect="1"/>
+            </wp:cNvGraphicFramePr>
+            <a:graphic>
+              <a:graphicData uri="http://schemas.openxmlformats.org/drawingml/2006/picture">
+                <pic:pic>
+                  <pic:nvPicPr>
+                    <pic:cNvPr id="0" name=""/>
+                    <pic:cNvPicPr/>
+                  </pic:nvPicPr>
+                  <pic:blipFill>
+                    <a:blip r:embed="Ra0f2e3ff705d4ab6">
+                      <a:extLst>
+                        <a:ext xmlns:a="http://schemas.openxmlformats.org/drawingml/2006/main" uri="{28A0092B-C50C-407E-A947-70E740481C1C}">
+                          <a14:useLocalDpi val="0"/>
+                        </a:ext>
+                      </a:extLst>
+                    </a:blip>
+                    <a:stretch>
+                      <a:fillRect/>
+                    </a:stretch>
+                  </pic:blipFill>
+                  <pic:spPr>
+                    <a:xfrm>
+                      <a:off x="0" y="0"/>
+                      <a:ext cx="5688292" cy="3567033"/>
+                    </a:xfrm>
+                    <a:prstGeom prst="rect">
+                      <a:avLst/>
+                    </a:prstGeom>
+                  </pic:spPr>
+                </pic:pic>
+              </a:graphicData>
+            </a:graphic>
+          </wp:inline>
+        </w:drawing>
+      </w:r>
+    </w:p>
+    <w:p>
+      <w:pPr>
+        <w:pStyle w:val="Normal"/>
+        <w:widowControl w:val="1"/>
+        <w:spacing w:line="360" w:lineRule="auto"/>
+      </w:pPr>
+    </w:p>
+    <w:p>
+      <w:pPr>
+        <w:pStyle w:val="Normal"/>
+        <w:widowControl w:val="1"/>
+        <w:spacing w:line="360" w:lineRule="auto"/>
+      </w:pPr>
+    </w:p>
+    <w:p>
+      <w:pPr>
+        <w:pStyle w:val="Normal"/>
+        <w:widowControl w:val="1"/>
+        <w:spacing w:line="360" w:lineRule="auto"/>
+      </w:pPr>
+      <w:r>
+        <w:rPr/>
+        <w:t xml:space="preserve">GET </w:t>
+      </w:r>
+      <w:r>
+        <w:rPr/>
+        <w:t>metoda</w:t>
+      </w:r>
+      <w:r>
+        <w:rPr/>
+        <w:t xml:space="preserve"> </w:t>
+      </w:r>
+      <w:r>
+        <w:rPr/>
+        <w:t>koja</w:t>
+      </w:r>
+      <w:r>
+        <w:rPr/>
+        <w:t xml:space="preserve"> </w:t>
+      </w:r>
+      <w:r>
+        <w:rPr/>
+        <w:t>vraća</w:t>
+      </w:r>
+      <w:r>
+        <w:rPr/>
+        <w:t xml:space="preserve"> record po </w:t>
+      </w:r>
+      <w:r>
+        <w:rPr/>
+        <w:t>id-u</w:t>
+      </w:r>
+      <w:r>
+        <w:rPr/>
+        <w:t>.</w:t>
+      </w:r>
+    </w:p>
+    <w:p>
+      <w:pPr>
+        <w:pStyle w:val="Normal"/>
+        <w:widowControl w:val="1"/>
+        <w:spacing w:line="360" w:lineRule="auto"/>
+      </w:pPr>
+    </w:p>
+    <w:p>
+      <w:pPr>
+        <w:pStyle w:val="Normal"/>
+        <w:widowControl w:val="1"/>
+        <w:spacing w:line="360" w:lineRule="auto"/>
+      </w:pPr>
+      <w:r>
+        <w:drawing>
+          <wp:inline wp14:editId="24CAA26B" wp14:anchorId="45AEFA75">
+            <wp:extent cx="5754965" cy="3429000"/>
+            <wp:effectExtent l="0" t="0" r="0" b="0"/>
+            <wp:docPr id="322201609" name="" title=""/>
+            <wp:cNvGraphicFramePr>
+              <a:graphicFrameLocks noChangeAspect="1"/>
+            </wp:cNvGraphicFramePr>
+            <a:graphic>
+              <a:graphicData uri="http://schemas.openxmlformats.org/drawingml/2006/picture">
+                <pic:pic>
+                  <pic:nvPicPr>
+                    <pic:cNvPr id="0" name=""/>
+                    <pic:cNvPicPr/>
+                  </pic:nvPicPr>
+                  <pic:blipFill>
+                    <a:blip r:embed="R6876c0bee3eb4e86">
+                      <a:extLst>
+                        <a:ext xmlns:a="http://schemas.openxmlformats.org/drawingml/2006/main" uri="{28A0092B-C50C-407E-A947-70E740481C1C}">
+                          <a14:useLocalDpi val="0"/>
+                        </a:ext>
+                      </a:extLst>
+                    </a:blip>
+                    <a:stretch>
+                      <a:fillRect/>
+                    </a:stretch>
+                  </pic:blipFill>
+                  <pic:spPr>
+                    <a:xfrm>
+                      <a:off x="0" y="0"/>
+                      <a:ext cx="5754965" cy="3429000"/>
+                    </a:xfrm>
+                    <a:prstGeom prst="rect">
+                      <a:avLst/>
+                    </a:prstGeom>
+                  </pic:spPr>
+                </pic:pic>
+              </a:graphicData>
+            </a:graphic>
+          </wp:inline>
+        </w:drawing>
+      </w:r>
+    </w:p>
+    <w:p>
+      <w:pPr>
+        <w:pStyle w:val="Normal"/>
+        <w:widowControl w:val="1"/>
+        <w:spacing w:line="360" w:lineRule="auto"/>
+      </w:pPr>
+      <w:r>
+        <w:rPr/>
+        <w:t xml:space="preserve">GET </w:t>
+      </w:r>
+      <w:r>
+        <w:rPr/>
+        <w:t>metoda</w:t>
+      </w:r>
+      <w:r>
+        <w:rPr/>
+        <w:t xml:space="preserve"> </w:t>
+      </w:r>
+      <w:r>
+        <w:rPr/>
+        <w:t>koja</w:t>
+      </w:r>
+      <w:r>
+        <w:rPr/>
+        <w:t xml:space="preserve"> </w:t>
+      </w:r>
+      <w:r>
+        <w:rPr/>
+        <w:t>vraća</w:t>
+      </w:r>
+      <w:r>
+        <w:rPr/>
+        <w:t xml:space="preserve"> </w:t>
+      </w:r>
+      <w:r>
+        <w:rPr/>
+        <w:t>recorde</w:t>
+      </w:r>
+      <w:r>
+        <w:rPr/>
+        <w:t xml:space="preserve"> </w:t>
+      </w:r>
+      <w:r>
+        <w:rPr/>
+        <w:t>iz</w:t>
+      </w:r>
+      <w:r>
+        <w:rPr/>
+        <w:t xml:space="preserve"> </w:t>
+      </w:r>
+      <w:r>
+        <w:rPr/>
+        <w:t>baze</w:t>
+      </w:r>
+      <w:r>
+        <w:rPr/>
+        <w:t xml:space="preserve"> po </w:t>
+      </w:r>
+      <w:r>
+        <w:rPr/>
+        <w:t>vrednosti</w:t>
+      </w:r>
+      <w:r>
+        <w:rPr/>
+        <w:t xml:space="preserve"> temperature.</w:t>
+      </w:r>
+      <w:r>
+        <w:drawing>
+          <wp:inline wp14:editId="46590B11" wp14:anchorId="1FE3E9FA">
+            <wp:extent cx="5757332" cy="3502378"/>
+            <wp:effectExtent l="0" t="0" r="0" b="0"/>
+            <wp:docPr id="1973247502" name="" title=""/>
+            <wp:cNvGraphicFramePr>
+              <a:graphicFrameLocks noChangeAspect="1"/>
+            </wp:cNvGraphicFramePr>
+            <a:graphic>
+              <a:graphicData uri="http://schemas.openxmlformats.org/drawingml/2006/picture">
+                <pic:pic>
+                  <pic:nvPicPr>
+                    <pic:cNvPr id="0" name=""/>
+                    <pic:cNvPicPr/>
+                  </pic:nvPicPr>
+                  <pic:blipFill>
+                    <a:blip r:embed="R2dff0721e4f9441f">
+                      <a:extLst xmlns:a="http://schemas.openxmlformats.org/drawingml/2006/main">
+                        <a:ext xmlns:a="http://schemas.openxmlformats.org/drawingml/2006/main" uri="{28A0092B-C50C-407E-A947-70E740481C1C}">
+                          <a14:useLocalDpi xmlns:a14="http://schemas.microsoft.com/office/drawing/2010/main" val="0"/>
+                        </a:ext>
+                      </a:extLst>
+                    </a:blip>
+                    <a:stretch>
+                      <a:fillRect/>
+                    </a:stretch>
+                  </pic:blipFill>
+                  <pic:spPr>
+                    <a:xfrm rot="0" flipH="0" flipV="0">
+                      <a:off x="0" y="0"/>
+                      <a:ext cx="5757332" cy="3502378"/>
+                    </a:xfrm>
+                    <a:prstGeom prst="rect">
+                      <a:avLst/>
+                    </a:prstGeom>
+                  </pic:spPr>
+                </pic:pic>
+              </a:graphicData>
+            </a:graphic>
+          </wp:inline>
+        </w:drawing>
+      </w:r>
+    </w:p>
+    <w:p>
+      <w:pPr>
+        <w:pStyle w:val="Normal"/>
+        <w:widowControl w:val="1"/>
+        <w:spacing w:line="360" w:lineRule="auto"/>
+      </w:pPr>
+    </w:p>
+    <w:p>
+      <w:pPr>
+        <w:pStyle w:val="Normal"/>
+        <w:widowControl w:val="1"/>
+        <w:spacing w:line="360" w:lineRule="auto"/>
+      </w:pPr>
+      <w:r>
+        <w:rPr/>
+        <w:t xml:space="preserve">GET </w:t>
+      </w:r>
+      <w:r>
+        <w:rPr/>
+        <w:t>metoda</w:t>
+      </w:r>
+      <w:r>
+        <w:rPr/>
+        <w:t xml:space="preserve"> </w:t>
+      </w:r>
+      <w:r>
+        <w:rPr/>
+        <w:t>koja</w:t>
+      </w:r>
+      <w:r>
+        <w:rPr/>
+        <w:t xml:space="preserve"> </w:t>
+      </w:r>
+      <w:r>
+        <w:rPr/>
+        <w:t>vraća</w:t>
+      </w:r>
+      <w:r>
+        <w:rPr/>
+        <w:t xml:space="preserve"> </w:t>
+      </w:r>
+      <w:r>
+        <w:rPr/>
+        <w:t>recorde</w:t>
+      </w:r>
+      <w:r>
+        <w:rPr/>
+        <w:t xml:space="preserve"> </w:t>
+      </w:r>
+      <w:r>
+        <w:rPr/>
+        <w:t>iz</w:t>
+      </w:r>
+      <w:r>
+        <w:rPr/>
+        <w:t xml:space="preserve"> </w:t>
+      </w:r>
+      <w:r>
+        <w:rPr/>
+        <w:t>baze</w:t>
+      </w:r>
+      <w:r>
+        <w:rPr/>
+        <w:t xml:space="preserve"> po </w:t>
+      </w:r>
+      <w:r>
+        <w:rPr/>
+        <w:t>vrednosti</w:t>
+      </w:r>
+      <w:r>
+        <w:rPr/>
+        <w:t xml:space="preserve"> </w:t>
+      </w:r>
+      <w:r>
+        <w:rPr/>
+        <w:t>vlažnosti</w:t>
+      </w:r>
+      <w:r>
+        <w:rPr/>
+        <w:t>.</w:t>
+      </w:r>
+    </w:p>
+    <w:p>
+      <w:pPr>
+        <w:pStyle w:val="Normal"/>
+        <w:widowControl w:val="1"/>
+        <w:spacing w:line="360" w:lineRule="auto"/>
+      </w:pPr>
+      <w:r>
+        <w:drawing>
+          <wp:inline wp14:editId="2CA0A468" wp14:anchorId="32C98820">
+            <wp:extent cx="5778842" cy="3358952"/>
+            <wp:effectExtent l="0" t="0" r="0" b="0"/>
+            <wp:docPr id="1846176178" name="" title=""/>
+            <wp:cNvGraphicFramePr>
+              <a:graphicFrameLocks noChangeAspect="1"/>
+            </wp:cNvGraphicFramePr>
+            <a:graphic>
+              <a:graphicData uri="http://schemas.openxmlformats.org/drawingml/2006/picture">
+                <pic:pic>
+                  <pic:nvPicPr>
+                    <pic:cNvPr id="0" name=""/>
+                    <pic:cNvPicPr/>
+                  </pic:nvPicPr>
+                  <pic:blipFill>
+                    <a:blip r:embed="R4ebe93286e1b4918">
+                      <a:extLst>
+                        <a:ext xmlns:a="http://schemas.openxmlformats.org/drawingml/2006/main" uri="{28A0092B-C50C-407E-A947-70E740481C1C}">
+                          <a14:useLocalDpi val="0"/>
+                        </a:ext>
+                      </a:extLst>
+                    </a:blip>
+                    <a:stretch>
+                      <a:fillRect/>
+                    </a:stretch>
+                  </pic:blipFill>
+                  <pic:spPr>
+                    <a:xfrm>
+                      <a:off x="0" y="0"/>
+                      <a:ext cx="5778842" cy="3358952"/>
+                    </a:xfrm>
+                    <a:prstGeom prst="rect">
+                      <a:avLst/>
+                    </a:prstGeom>
+                  </pic:spPr>
+                </pic:pic>
+              </a:graphicData>
+            </a:graphic>
+          </wp:inline>
+        </w:drawing>
+      </w:r>
+    </w:p>
+    <w:p>
+      <w:pPr>
+        <w:pStyle w:val="Normal"/>
+        <w:widowControl w:val="1"/>
+        <w:spacing w:line="360" w:lineRule="auto"/>
+      </w:pPr>
+    </w:p>
+    <w:p>
+      <w:pPr>
+        <w:pStyle w:val="Normal"/>
+        <w:widowControl w:val="1"/>
+        <w:spacing w:line="360" w:lineRule="auto"/>
+      </w:pPr>
+      <w:r>
+        <w:rPr/>
+        <w:t xml:space="preserve">DELETE </w:t>
+      </w:r>
+      <w:r>
+        <w:rPr/>
+        <w:t>metoda</w:t>
+      </w:r>
+      <w:r>
+        <w:rPr/>
+        <w:t xml:space="preserve"> </w:t>
+      </w:r>
+      <w:r>
+        <w:rPr/>
+        <w:t>koja</w:t>
+      </w:r>
+      <w:r>
+        <w:rPr/>
+        <w:t xml:space="preserve"> </w:t>
+      </w:r>
+      <w:r>
+        <w:rPr/>
+        <w:t>briše</w:t>
+      </w:r>
+      <w:r>
+        <w:rPr/>
+        <w:t xml:space="preserve"> record </w:t>
+      </w:r>
+      <w:r>
+        <w:rPr/>
+        <w:t>iz</w:t>
+      </w:r>
+      <w:r>
+        <w:rPr/>
+        <w:t xml:space="preserve"> </w:t>
+      </w:r>
+      <w:r>
+        <w:rPr/>
+        <w:t>baze</w:t>
+      </w:r>
+      <w:r>
+        <w:rPr/>
+        <w:t xml:space="preserve"> po id-u.</w:t>
+      </w:r>
+    </w:p>
+    <w:p>
+      <w:pPr>
+        <w:pStyle w:val="Normal"/>
+        <w:widowControl w:val="1"/>
+        <w:spacing w:line="360" w:lineRule="auto"/>
+      </w:pPr>
+      <w:r>
+        <w:drawing>
+          <wp:inline wp14:editId="4DF8C933" wp14:anchorId="40432159">
+            <wp:extent cx="5695950" cy="3332956"/>
+            <wp:effectExtent l="0" t="0" r="0" b="0"/>
+            <wp:docPr id="1270645527" name="" title=""/>
+            <wp:cNvGraphicFramePr>
+              <a:graphicFrameLocks noChangeAspect="1"/>
+            </wp:cNvGraphicFramePr>
+            <a:graphic>
+              <a:graphicData uri="http://schemas.openxmlformats.org/drawingml/2006/picture">
+                <pic:pic>
+                  <pic:nvPicPr>
+                    <pic:cNvPr id="0" name=""/>
+                    <pic:cNvPicPr/>
+                  </pic:nvPicPr>
+                  <pic:blipFill>
+                    <a:blip r:embed="R4c58d4c2ab834443">
+                      <a:extLst>
+                        <a:ext xmlns:a="http://schemas.openxmlformats.org/drawingml/2006/main" uri="{28A0092B-C50C-407E-A947-70E740481C1C}">
+                          <a14:useLocalDpi val="0"/>
+                        </a:ext>
+                      </a:extLst>
+                    </a:blip>
+                    <a:stretch>
+                      <a:fillRect/>
+                    </a:stretch>
+                  </pic:blipFill>
+                  <pic:spPr>
+                    <a:xfrm>
+                      <a:off x="0" y="0"/>
+                      <a:ext cx="5695950" cy="3332956"/>
+                    </a:xfrm>
+                    <a:prstGeom prst="rect">
+                      <a:avLst/>
+                    </a:prstGeom>
+                  </pic:spPr>
+                </pic:pic>
+              </a:graphicData>
+            </a:graphic>
+          </wp:inline>
+        </w:drawing>
+      </w:r>
+    </w:p>
+    <w:p>
+      <w:pPr>
+        <w:pStyle w:val="Normal"/>
+        <w:widowControl w:val="1"/>
+        <w:spacing w:line="360" w:lineRule="auto"/>
+      </w:pPr>
+    </w:p>
+    <w:p>
+      <w:pPr>
+        <w:pStyle w:val="Normal"/>
+        <w:widowControl w:val="1"/>
+        <w:spacing w:line="360" w:lineRule="auto"/>
+      </w:pPr>
+    </w:p>
+    <w:p>
+      <w:pPr>
+        <w:pStyle w:val="Normal"/>
+        <w:widowControl w:val="1"/>
+        <w:spacing w:line="360" w:lineRule="auto"/>
+      </w:pPr>
+      <w:r>
+        <w:rPr/>
+        <w:t xml:space="preserve">UPDATE </w:t>
+      </w:r>
+      <w:r>
+        <w:rPr/>
+        <w:t>metoda</w:t>
+      </w:r>
+      <w:r>
+        <w:rPr/>
+        <w:t xml:space="preserve"> </w:t>
+      </w:r>
+      <w:r>
+        <w:rPr/>
+        <w:t>koja</w:t>
+      </w:r>
+      <w:r>
+        <w:rPr/>
+        <w:t xml:space="preserve"> </w:t>
+      </w:r>
+      <w:r>
+        <w:rPr/>
+        <w:t>modifikuje</w:t>
+      </w:r>
+      <w:r>
+        <w:rPr/>
+        <w:t xml:space="preserve"> </w:t>
+      </w:r>
+      <w:r>
+        <w:rPr/>
+        <w:t>određeni</w:t>
+      </w:r>
+      <w:r>
+        <w:rPr/>
+        <w:t xml:space="preserve"> record </w:t>
+      </w:r>
+      <w:r>
+        <w:rPr/>
+        <w:t>iz</w:t>
+      </w:r>
+      <w:r>
+        <w:rPr/>
+        <w:t xml:space="preserve"> </w:t>
+      </w:r>
+      <w:r>
+        <w:rPr/>
+        <w:t>baze</w:t>
+      </w:r>
+      <w:r>
+        <w:rPr/>
+        <w:t>.</w:t>
+      </w:r>
+    </w:p>
+    <w:p>
+      <w:pPr>
+        <w:pStyle w:val="Normal"/>
+        <w:widowControl w:val="1"/>
+        <w:spacing w:line="360" w:lineRule="auto"/>
+      </w:pPr>
+      <w:r>
+        <w:drawing>
+          <wp:inline wp14:editId="1EA9035C" wp14:anchorId="3838287C">
+            <wp:extent cx="5701962" cy="3124200"/>
+            <wp:effectExtent l="0" t="0" r="0" b="0"/>
+            <wp:docPr id="1026007416" name="" title=""/>
+            <wp:cNvGraphicFramePr>
+              <a:graphicFrameLocks noChangeAspect="1"/>
+            </wp:cNvGraphicFramePr>
+            <a:graphic>
+              <a:graphicData uri="http://schemas.openxmlformats.org/drawingml/2006/picture">
+                <pic:pic>
+                  <pic:nvPicPr>
+                    <pic:cNvPr id="0" name=""/>
+                    <pic:cNvPicPr/>
+                  </pic:nvPicPr>
+                  <pic:blipFill>
+                    <a:blip r:embed="Rd4717d4fda374838">
+                      <a:extLst>
+                        <a:ext xmlns:a="http://schemas.openxmlformats.org/drawingml/2006/main" uri="{28A0092B-C50C-407E-A947-70E740481C1C}">
+                          <a14:useLocalDpi val="0"/>
+                        </a:ext>
+                      </a:extLst>
+                    </a:blip>
+                    <a:stretch>
+                      <a:fillRect/>
+                    </a:stretch>
+                  </pic:blipFill>
+                  <pic:spPr>
+                    <a:xfrm>
+                      <a:off x="0" y="0"/>
+                      <a:ext cx="5701962" cy="3124200"/>
+                    </a:xfrm>
+                    <a:prstGeom prst="rect">
+                      <a:avLst/>
+                    </a:prstGeom>
+                  </pic:spPr>
+                </pic:pic>
+              </a:graphicData>
+            </a:graphic>
+          </wp:inline>
+        </w:drawing>
+      </w:r>
+    </w:p>
+    <w:p>
+      <w:pPr>
+        <w:pStyle w:val="Normal"/>
+        <w:widowControl w:val="1"/>
+        <w:spacing w:line="360" w:lineRule="auto"/>
+      </w:pPr>
+    </w:p>
+    <w:p>
+      <w:pPr>
+        <w:pStyle w:val="Normal"/>
+        <w:widowControl w:val="1"/>
+        <w:spacing w:line="360" w:lineRule="auto"/>
+      </w:pPr>
+      <w:r>
+        <w:rPr/>
+        <w:t xml:space="preserve">UPDATE </w:t>
+      </w:r>
+      <w:r>
+        <w:rPr/>
+        <w:t>metoda</w:t>
+      </w:r>
+      <w:r>
+        <w:rPr/>
+        <w:t xml:space="preserve"> </w:t>
+      </w:r>
+      <w:r>
+        <w:rPr/>
+        <w:t>koja</w:t>
+      </w:r>
+      <w:r>
+        <w:rPr/>
+        <w:t xml:space="preserve"> update-</w:t>
+      </w:r>
+      <w:r>
+        <w:rPr/>
+        <w:t>uje</w:t>
+      </w:r>
+      <w:r>
+        <w:rPr/>
+        <w:t xml:space="preserve"> </w:t>
+      </w:r>
+      <w:r>
+        <w:rPr/>
+        <w:t>podatak</w:t>
+      </w:r>
+      <w:r>
+        <w:rPr/>
+        <w:t xml:space="preserve"> </w:t>
+      </w:r>
+      <w:r>
+        <w:rPr/>
+        <w:t>iz</w:t>
+      </w:r>
+      <w:r>
+        <w:rPr/>
+        <w:t xml:space="preserve"> </w:t>
+      </w:r>
+      <w:r>
+        <w:rPr/>
+        <w:t>baze</w:t>
+      </w:r>
+      <w:r>
+        <w:rPr/>
+        <w:t xml:space="preserve"> </w:t>
+      </w:r>
+      <w:r>
+        <w:rPr/>
+        <w:t>tako</w:t>
+      </w:r>
+      <w:r>
+        <w:rPr/>
+        <w:t xml:space="preserve"> </w:t>
+      </w:r>
+      <w:r>
+        <w:rPr/>
+        <w:t>što</w:t>
+      </w:r>
+      <w:r>
+        <w:rPr/>
+        <w:t xml:space="preserve"> </w:t>
+      </w:r>
+      <w:r>
+        <w:rPr/>
+        <w:t>pretražuje</w:t>
+      </w:r>
+      <w:r>
+        <w:rPr/>
+        <w:t xml:space="preserve"> </w:t>
+      </w:r>
+      <w:r>
+        <w:rPr/>
+        <w:t>podatak</w:t>
+      </w:r>
+      <w:r>
+        <w:rPr/>
+        <w:t xml:space="preserve"> po id-u </w:t>
+      </w:r>
+      <w:r>
+        <w:rPr/>
+        <w:t>i</w:t>
+      </w:r>
+      <w:r>
+        <w:rPr/>
+        <w:t xml:space="preserve"> update-</w:t>
+      </w:r>
+      <w:r>
+        <w:rPr/>
+        <w:t>uje</w:t>
+      </w:r>
+      <w:r>
+        <w:rPr/>
+        <w:t xml:space="preserve"> </w:t>
+      </w:r>
+      <w:r>
+        <w:rPr/>
+        <w:t>t</w:t>
+      </w:r>
+      <w:r>
+        <w:rPr/>
+        <w:t>emperaturu</w:t>
+      </w:r>
+      <w:r>
+        <w:rPr/>
+        <w:t>.</w:t>
+      </w:r>
+    </w:p>
+    <w:p>
+      <w:pPr>
+        <w:pStyle w:val="Normal"/>
+        <w:widowControl w:val="1"/>
+        <w:spacing w:line="360" w:lineRule="auto"/>
+      </w:pPr>
+    </w:p>
+    <w:p>
+      <w:pPr>
+        <w:pStyle w:val="Normal"/>
+        <w:widowControl w:val="1"/>
+        <w:spacing w:line="360" w:lineRule="auto"/>
+      </w:pPr>
+      <w:r>
+        <w:drawing>
+          <wp:inline wp14:editId="15B84CB7" wp14:anchorId="193E7ECA">
+            <wp:extent cx="5948834" cy="2751336"/>
+            <wp:effectExtent l="0" t="0" r="0" b="0"/>
+            <wp:docPr id="2001943041" name="" title=""/>
+            <wp:cNvGraphicFramePr>
+              <a:graphicFrameLocks noChangeAspect="1"/>
+            </wp:cNvGraphicFramePr>
+            <a:graphic>
+              <a:graphicData uri="http://schemas.openxmlformats.org/drawingml/2006/picture">
+                <pic:pic>
+                  <pic:nvPicPr>
+                    <pic:cNvPr id="0" name=""/>
+                    <pic:cNvPicPr/>
+                  </pic:nvPicPr>
+                  <pic:blipFill>
+                    <a:blip r:embed="R8603d2ba8aa44238">
+                      <a:extLst>
+                        <a:ext xmlns:a="http://schemas.openxmlformats.org/drawingml/2006/main" uri="{28A0092B-C50C-407E-A947-70E740481C1C}">
+                          <a14:useLocalDpi val="0"/>
+                        </a:ext>
+                      </a:extLst>
+                    </a:blip>
+                    <a:stretch>
+                      <a:fillRect/>
+                    </a:stretch>
+                  </pic:blipFill>
+                  <pic:spPr>
+                    <a:xfrm>
+                      <a:off x="0" y="0"/>
+                      <a:ext cx="5948834" cy="2751336"/>
+                    </a:xfrm>
+                    <a:prstGeom prst="rect">
+                      <a:avLst/>
+                    </a:prstGeom>
+                  </pic:spPr>
+                </pic:pic>
+              </a:graphicData>
+            </a:graphic>
+          </wp:inline>
+        </w:drawing>
+      </w:r>
+    </w:p>
+    <w:p>
+      <w:pPr>
+        <w:pStyle w:val="Normal"/>
+        <w:widowControl w:val="1"/>
+        <w:spacing w:line="360" w:lineRule="auto"/>
+      </w:pPr>
+      <w:r>
+        <w:rPr/>
+        <w:t xml:space="preserve">UPDATE </w:t>
+      </w:r>
+      <w:r>
+        <w:rPr/>
+        <w:t>metoda</w:t>
+      </w:r>
+      <w:r>
+        <w:rPr/>
+        <w:t xml:space="preserve"> </w:t>
+      </w:r>
+      <w:r>
+        <w:rPr/>
+        <w:t>koja</w:t>
+      </w:r>
+      <w:r>
+        <w:rPr/>
+        <w:t xml:space="preserve"> update-</w:t>
+      </w:r>
+      <w:r>
+        <w:rPr/>
+        <w:t>uje</w:t>
+      </w:r>
+      <w:r>
+        <w:rPr/>
+        <w:t xml:space="preserve"> </w:t>
+      </w:r>
+      <w:r>
+        <w:rPr/>
+        <w:t>podatak</w:t>
+      </w:r>
+      <w:r>
+        <w:rPr/>
+        <w:t xml:space="preserve"> </w:t>
+      </w:r>
+      <w:r>
+        <w:rPr/>
+        <w:t>iz</w:t>
+      </w:r>
+      <w:r>
+        <w:rPr/>
+        <w:t xml:space="preserve"> </w:t>
+      </w:r>
+      <w:r>
+        <w:rPr/>
+        <w:t>baze</w:t>
+      </w:r>
+      <w:r>
+        <w:rPr/>
+        <w:t xml:space="preserve"> </w:t>
+      </w:r>
+      <w:r>
+        <w:rPr/>
+        <w:t>tako</w:t>
+      </w:r>
+      <w:r>
+        <w:rPr/>
+        <w:t xml:space="preserve"> </w:t>
+      </w:r>
+      <w:r>
+        <w:rPr/>
+        <w:t>što</w:t>
+      </w:r>
+      <w:r>
+        <w:rPr/>
+        <w:t xml:space="preserve"> </w:t>
+      </w:r>
+      <w:r>
+        <w:rPr/>
+        <w:t>pretražuje</w:t>
+      </w:r>
+      <w:r>
+        <w:rPr/>
+        <w:t xml:space="preserve"> </w:t>
+      </w:r>
+      <w:r>
+        <w:rPr/>
+        <w:t>podatak</w:t>
+      </w:r>
+      <w:r>
+        <w:rPr/>
+        <w:t xml:space="preserve"> po id-u </w:t>
+      </w:r>
+      <w:r>
+        <w:rPr/>
+        <w:t>i</w:t>
+      </w:r>
+      <w:r>
+        <w:rPr/>
+        <w:t xml:space="preserve"> update-</w:t>
+      </w:r>
+      <w:r>
+        <w:rPr/>
+        <w:t>uje</w:t>
+      </w:r>
+      <w:r>
+        <w:rPr/>
+        <w:t xml:space="preserve"> </w:t>
+      </w:r>
+      <w:r>
+        <w:rPr/>
+        <w:t>vlažnost</w:t>
+      </w:r>
+      <w:r>
+        <w:rPr/>
+        <w:t>.</w:t>
+      </w:r>
+    </w:p>
+    <w:p>
+      <w:pPr>
+        <w:pStyle w:val="Normal"/>
+        <w:widowControl w:val="1"/>
+        <w:spacing w:line="360" w:lineRule="auto"/>
+      </w:pPr>
+      <w:r>
+        <w:drawing>
+          <wp:inline wp14:editId="55CA6C57" wp14:anchorId="6AD8E5A8">
+            <wp:extent cx="5953125" cy="3038574"/>
+            <wp:effectExtent l="0" t="0" r="0" b="0"/>
+            <wp:docPr id="2046223163" name="" title=""/>
+            <wp:cNvGraphicFramePr>
+              <a:graphicFrameLocks noChangeAspect="1"/>
+            </wp:cNvGraphicFramePr>
+            <a:graphic>
+              <a:graphicData uri="http://schemas.openxmlformats.org/drawingml/2006/picture">
+                <pic:pic>
+                  <pic:nvPicPr>
+                    <pic:cNvPr id="0" name=""/>
+                    <pic:cNvPicPr/>
+                  </pic:nvPicPr>
+                  <pic:blipFill>
+                    <a:blip r:embed="R15db57c7194743a5">
+                      <a:extLst>
+                        <a:ext xmlns:a="http://schemas.openxmlformats.org/drawingml/2006/main" uri="{28A0092B-C50C-407E-A947-70E740481C1C}">
+                          <a14:useLocalDpi val="0"/>
+                        </a:ext>
+                      </a:extLst>
+                    </a:blip>
+                    <a:stretch>
+                      <a:fillRect/>
+                    </a:stretch>
+                  </pic:blipFill>
+                  <pic:spPr>
+                    <a:xfrm>
+                      <a:off x="0" y="0"/>
+                      <a:ext cx="5953125" cy="3038574"/>
+                    </a:xfrm>
+                    <a:prstGeom prst="rect">
+                      <a:avLst/>
+                    </a:prstGeom>
+                  </pic:spPr>
+                </pic:pic>
+              </a:graphicData>
+            </a:graphic>
+          </wp:inline>
+        </w:drawing>
+      </w:r>
+    </w:p>
+    <w:p>
+      <w:pPr>
+        <w:pStyle w:val="Normal"/>
+        <w:widowControl w:val="1"/>
+        <w:spacing w:line="360" w:lineRule="auto"/>
+      </w:pPr>
+    </w:p>
+    <w:p>
+      <w:pPr>
+        <w:pStyle w:val="Normal"/>
+        <w:widowControl w:val="1"/>
+        <w:spacing w:line="360" w:lineRule="auto"/>
+      </w:pPr>
+    </w:p>
+    <w:p>
+      <w:pPr>
+        <w:pStyle w:val="Normal"/>
+        <w:widowControl w:val="1"/>
+        <w:spacing w:line="360" w:lineRule="auto"/>
+      </w:pPr>
     </w:p>
     <w:sectPr>
-      <w:pgSz w:w="12240" w:h="15840"/>
+      <w:pgSz w:w="12240" w:h="15840" w:orient="portrait"/>
       <w:pgMar w:top="1440" w:right="1440" w:bottom="1440" w:left="1440" w:header="720" w:footer="720" w:gutter="0"/>
       <w:cols w:space="720"/>
       <w:docGrid w:linePitch="360"/>
@@ -1240,7 +2836,7 @@
   <w:docDefaults>
     <w:rPrDefault>
       <w:rPr>
-        <w:rFonts w:asciiTheme="minorHAnsi" w:eastAsiaTheme="minorHAnsi" w:hAnsiTheme="minorHAnsi" w:cstheme="minorBidi"/>
+        <w:rFonts w:asciiTheme="minorHAnsi" w:hAnsiTheme="minorHAnsi" w:eastAsiaTheme="minorHAnsi" w:cstheme="minorBidi"/>
         <w:sz w:val="22"/>
         <w:szCs w:val="22"/>
         <w:lang w:val="en-US" w:eastAsia="en-US" w:bidi="ar-SA"/>
@@ -1255,14 +2851,14 @@
   <w:latentStyles w:defLockedState="0" w:defUIPriority="99" w:defSemiHidden="0" w:defUnhideWhenUsed="0" w:defQFormat="0" w:count="371">
     <w:lsdException w:name="Normal" w:uiPriority="0" w:qFormat="1"/>
     <w:lsdException w:name="heading 1" w:uiPriority="9" w:qFormat="1"/>
-    <w:lsdException w:name="heading 2" w:semiHidden="1" w:uiPriority="9" w:unhideWhenUsed="1" w:qFormat="1"/>
-    <w:lsdException w:name="heading 3" w:semiHidden="1" w:uiPriority="9" w:unhideWhenUsed="1" w:qFormat="1"/>
-    <w:lsdException w:name="heading 4" w:semiHidden="1" w:uiPriority="9" w:unhideWhenUsed="1" w:qFormat="1"/>
-    <w:lsdException w:name="heading 5" w:semiHidden="1" w:uiPriority="9" w:unhideWhenUsed="1" w:qFormat="1"/>
-    <w:lsdException w:name="heading 6" w:semiHidden="1" w:uiPriority="9" w:unhideWhenUsed="1" w:qFormat="1"/>
-    <w:lsdException w:name="heading 7" w:semiHidden="1" w:uiPriority="9" w:unhideWhenUsed="1" w:qFormat="1"/>
-    <w:lsdException w:name="heading 8" w:semiHidden="1" w:uiPriority="9" w:unhideWhenUsed="1" w:qFormat="1"/>
-    <w:lsdException w:name="heading 9" w:semiHidden="1" w:uiPriority="9" w:unhideWhenUsed="1" w:qFormat="1"/>
+    <w:lsdException w:name="heading 2" w:uiPriority="9" w:semiHidden="1" w:unhideWhenUsed="1" w:qFormat="1"/>
+    <w:lsdException w:name="heading 3" w:uiPriority="9" w:semiHidden="1" w:unhideWhenUsed="1" w:qFormat="1"/>
+    <w:lsdException w:name="heading 4" w:uiPriority="9" w:semiHidden="1" w:unhideWhenUsed="1" w:qFormat="1"/>
+    <w:lsdException w:name="heading 5" w:uiPriority="9" w:semiHidden="1" w:unhideWhenUsed="1" w:qFormat="1"/>
+    <w:lsdException w:name="heading 6" w:uiPriority="9" w:semiHidden="1" w:unhideWhenUsed="1" w:qFormat="1"/>
+    <w:lsdException w:name="heading 7" w:uiPriority="9" w:semiHidden="1" w:unhideWhenUsed="1" w:qFormat="1"/>
+    <w:lsdException w:name="heading 8" w:uiPriority="9" w:semiHidden="1" w:unhideWhenUsed="1" w:qFormat="1"/>
+    <w:lsdException w:name="heading 9" w:uiPriority="9" w:semiHidden="1" w:unhideWhenUsed="1" w:qFormat="1"/>
     <w:lsdException w:name="index 1" w:semiHidden="1" w:unhideWhenUsed="1"/>
     <w:lsdException w:name="index 2" w:semiHidden="1" w:unhideWhenUsed="1"/>
     <w:lsdException w:name="index 3" w:semiHidden="1" w:unhideWhenUsed="1"/>
@@ -1272,22 +2868,22 @@
     <w:lsdException w:name="index 7" w:semiHidden="1" w:unhideWhenUsed="1"/>
     <w:lsdException w:name="index 8" w:semiHidden="1" w:unhideWhenUsed="1"/>
     <w:lsdException w:name="index 9" w:semiHidden="1" w:unhideWhenUsed="1"/>
-    <w:lsdException w:name="toc 1" w:semiHidden="1" w:uiPriority="39" w:unhideWhenUsed="1"/>
-    <w:lsdException w:name="toc 2" w:semiHidden="1" w:uiPriority="39" w:unhideWhenUsed="1"/>
-    <w:lsdException w:name="toc 3" w:semiHidden="1" w:uiPriority="39" w:unhideWhenUsed="1"/>
-    <w:lsdException w:name="toc 4" w:semiHidden="1" w:uiPriority="39" w:unhideWhenUsed="1"/>
-    <w:lsdException w:name="toc 5" w:semiHidden="1" w:uiPriority="39" w:unhideWhenUsed="1"/>
-    <w:lsdException w:name="toc 6" w:semiHidden="1" w:uiPriority="39" w:unhideWhenUsed="1"/>
-    <w:lsdException w:name="toc 7" w:semiHidden="1" w:uiPriority="39" w:unhideWhenUsed="1"/>
-    <w:lsdException w:name="toc 8" w:semiHidden="1" w:uiPriority="39" w:unhideWhenUsed="1"/>
-    <w:lsdException w:name="toc 9" w:semiHidden="1" w:uiPriority="39" w:unhideWhenUsed="1"/>
+    <w:lsdException w:name="toc 1" w:uiPriority="39" w:semiHidden="1" w:unhideWhenUsed="1"/>
+    <w:lsdException w:name="toc 2" w:uiPriority="39" w:semiHidden="1" w:unhideWhenUsed="1"/>
+    <w:lsdException w:name="toc 3" w:uiPriority="39" w:semiHidden="1" w:unhideWhenUsed="1"/>
+    <w:lsdException w:name="toc 4" w:uiPriority="39" w:semiHidden="1" w:unhideWhenUsed="1"/>
+    <w:lsdException w:name="toc 5" w:uiPriority="39" w:semiHidden="1" w:unhideWhenUsed="1"/>
+    <w:lsdException w:name="toc 6" w:uiPriority="39" w:semiHidden="1" w:unhideWhenUsed="1"/>
+    <w:lsdException w:name="toc 7" w:uiPriority="39" w:semiHidden="1" w:unhideWhenUsed="1"/>
+    <w:lsdException w:name="toc 8" w:uiPriority="39" w:semiHidden="1" w:unhideWhenUsed="1"/>
+    <w:lsdException w:name="toc 9" w:uiPriority="39" w:semiHidden="1" w:unhideWhenUsed="1"/>
     <w:lsdException w:name="Normal Indent" w:semiHidden="1" w:unhideWhenUsed="1"/>
     <w:lsdException w:name="footnote text" w:semiHidden="1" w:unhideWhenUsed="1"/>
     <w:lsdException w:name="annotation text" w:semiHidden="1" w:unhideWhenUsed="1"/>
     <w:lsdException w:name="header" w:semiHidden="1" w:unhideWhenUsed="1"/>
     <w:lsdException w:name="footer" w:semiHidden="1" w:unhideWhenUsed="1"/>
     <w:lsdException w:name="index heading" w:semiHidden="1" w:unhideWhenUsed="1"/>
-    <w:lsdException w:name="caption" w:semiHidden="1" w:uiPriority="35" w:unhideWhenUsed="1" w:qFormat="1"/>
+    <w:lsdException w:name="caption" w:uiPriority="35" w:semiHidden="1" w:unhideWhenUsed="1" w:qFormat="1"/>
     <w:lsdException w:name="table of figures" w:semiHidden="1" w:unhideWhenUsed="1"/>
     <w:lsdException w:name="envelope address" w:semiHidden="1" w:unhideWhenUsed="1"/>
     <w:lsdException w:name="envelope return" w:semiHidden="1" w:unhideWhenUsed="1"/>
@@ -1318,7 +2914,7 @@
     <w:lsdException w:name="Title" w:uiPriority="10" w:qFormat="1"/>
     <w:lsdException w:name="Closing" w:semiHidden="1" w:unhideWhenUsed="1"/>
     <w:lsdException w:name="Signature" w:semiHidden="1" w:unhideWhenUsed="1"/>
-    <w:lsdException w:name="Default Paragraph Font" w:semiHidden="1" w:uiPriority="1" w:unhideWhenUsed="1"/>
+    <w:lsdException w:name="Default Paragraph Font" w:uiPriority="1" w:semiHidden="1" w:unhideWhenUsed="1"/>
     <w:lsdException w:name="Body Text" w:semiHidden="1" w:unhideWhenUsed="1"/>
     <w:lsdException w:name="Body Text Indent" w:semiHidden="1" w:unhideWhenUsed="1"/>
     <w:lsdException w:name="List Continue" w:semiHidden="1" w:unhideWhenUsed="1"/>
@@ -1518,8 +3114,8 @@
     <w:lsdException w:name="Subtle Reference" w:uiPriority="31" w:qFormat="1"/>
     <w:lsdException w:name="Intense Reference" w:uiPriority="32" w:qFormat="1"/>
     <w:lsdException w:name="Book Title" w:uiPriority="33" w:qFormat="1"/>
-    <w:lsdException w:name="Bibliography" w:semiHidden="1" w:uiPriority="37" w:unhideWhenUsed="1"/>
-    <w:lsdException w:name="TOC Heading" w:semiHidden="1" w:uiPriority="39" w:unhideWhenUsed="1" w:qFormat="1"/>
+    <w:lsdException w:name="Bibliography" w:uiPriority="37" w:semiHidden="1" w:unhideWhenUsed="1"/>
+    <w:lsdException w:name="TOC Heading" w:uiPriority="39" w:semiHidden="1" w:unhideWhenUsed="1" w:qFormat="1"/>
     <w:lsdException w:name="Plain Table 1" w:uiPriority="41"/>
     <w:lsdException w:name="Plain Table 2" w:uiPriority="42"/>
     <w:lsdException w:name="Plain Table 3" w:uiPriority="43"/>
@@ -1625,7 +3221,7 @@
     <w:lsdException w:name="List Table 6 Colorful Accent 6" w:uiPriority="51"/>
     <w:lsdException w:name="List Table 7 Colorful Accent 6" w:uiPriority="52"/>
   </w:latentStyles>
-  <w:style w:type="paragraph" w:default="1" w:styleId="Normal">
+  <w:style w:type="paragraph" w:styleId="Normal" w:default="1">
     <w:name w:val="Normal"/>
     <w:qFormat/>
     <w:rsid w:val="00DC723B"/>
@@ -1634,19 +3230,19 @@
       <w:spacing w:after="0" w:line="240" w:lineRule="auto"/>
     </w:pPr>
     <w:rPr>
-      <w:rFonts w:ascii="Times New Roman" w:eastAsia="NSimSun" w:hAnsi="Times New Roman" w:cs="Lucida Sans"/>
+      <w:rFonts w:ascii="Times New Roman" w:hAnsi="Times New Roman" w:eastAsia="NSimSun" w:cs="Lucida Sans"/>
       <w:sz w:val="24"/>
       <w:szCs w:val="24"/>
       <w:lang w:eastAsia="zh-CN" w:bidi="hi-IN"/>
     </w:rPr>
   </w:style>
-  <w:style w:type="character" w:default="1" w:styleId="DefaultParagraphFont">
+  <w:style w:type="character" w:styleId="DefaultParagraphFont" w:default="1">
     <w:name w:val="Default Paragraph Font"/>
     <w:uiPriority w:val="1"/>
     <w:semiHidden/>
     <w:unhideWhenUsed/>
   </w:style>
-  <w:style w:type="table" w:default="1" w:styleId="TableNormal">
+  <w:style w:type="table" w:styleId="TableNormal" w:default="1">
     <w:name w:val="Normal Table"/>
     <w:uiPriority w:val="99"/>
     <w:semiHidden/>
@@ -1661,13 +3257,13 @@
       </w:tblCellMar>
     </w:tblPr>
   </w:style>
-  <w:style w:type="numbering" w:default="1" w:styleId="NoList">
+  <w:style w:type="numbering" w:styleId="NoList" w:default="1">
     <w:name w:val="No List"/>
     <w:uiPriority w:val="99"/>
     <w:semiHidden/>
     <w:unhideWhenUsed/>
   </w:style>
-  <w:style w:type="paragraph" w:customStyle="1" w:styleId="PreformattedText">
+  <w:style w:type="paragraph" w:styleId="PreformattedText" w:customStyle="1">
     <w:name w:val="Preformatted Text"/>
     <w:basedOn w:val="Normal"/>
     <w:qFormat/>

</xml_diff>

<commit_message>
GraphQL- promena, update Izvestaja
</commit_message>
<xml_diff>
--- a/Projekat 1 - Izvestaj.docx
+++ b/Projekat 1 - Izvestaj.docx
@@ -2813,13 +2813,231 @@
         <w:widowControl w:val="1"/>
         <w:spacing w:line="360" w:lineRule="auto"/>
       </w:pPr>
-    </w:p>
-    <w:p>
-      <w:pPr>
-        <w:pStyle w:val="Normal"/>
-        <w:widowControl w:val="1"/>
-        <w:spacing w:line="360" w:lineRule="auto"/>
-      </w:pPr>
+      <w:r>
+        <w:rPr/>
+        <w:t>GraphQL</w:t>
+      </w:r>
+      <w:r>
+        <w:rPr/>
+        <w:t xml:space="preserve"> </w:t>
+      </w:r>
+      <w:r>
+        <w:rPr/>
+        <w:t>WebService</w:t>
+      </w:r>
+      <w:r>
+        <w:rPr/>
+        <w:t xml:space="preserve">, </w:t>
+      </w:r>
+      <w:r>
+        <w:rPr/>
+        <w:t>kreiran</w:t>
+      </w:r>
+      <w:r>
+        <w:rPr/>
+        <w:t xml:space="preserve"> je </w:t>
+      </w:r>
+      <w:r>
+        <w:rPr/>
+        <w:t>kao</w:t>
+      </w:r>
+      <w:r>
+        <w:rPr/>
+        <w:t xml:space="preserve"> Web </w:t>
+      </w:r>
+      <w:r>
+        <w:rPr/>
+        <w:t>Aplikacija</w:t>
+      </w:r>
+      <w:r>
+        <w:rPr/>
+        <w:t xml:space="preserve"> .NET Core 3.1. </w:t>
+      </w:r>
+    </w:p>
+    <w:p>
+      <w:pPr>
+        <w:pStyle w:val="Normal"/>
+        <w:widowControl w:val="1"/>
+        <w:spacing w:line="360" w:lineRule="auto"/>
+      </w:pPr>
+      <w:r>
+        <w:drawing>
+          <wp:inline wp14:editId="19983373" wp14:anchorId="225E0CDE">
+            <wp:extent cx="6019800" cy="3185478"/>
+            <wp:effectExtent l="0" t="0" r="0" b="0"/>
+            <wp:docPr id="149330261" name="" title=""/>
+            <wp:cNvGraphicFramePr>
+              <a:graphicFrameLocks noChangeAspect="1"/>
+            </wp:cNvGraphicFramePr>
+            <a:graphic>
+              <a:graphicData uri="http://schemas.openxmlformats.org/drawingml/2006/picture">
+                <pic:pic>
+                  <pic:nvPicPr>
+                    <pic:cNvPr id="0" name=""/>
+                    <pic:cNvPicPr/>
+                  </pic:nvPicPr>
+                  <pic:blipFill>
+                    <a:blip r:embed="Rdf2154c75c824c7f">
+                      <a:extLst>
+                        <a:ext xmlns:a="http://schemas.openxmlformats.org/drawingml/2006/main" uri="{28A0092B-C50C-407E-A947-70E740481C1C}">
+                          <a14:useLocalDpi val="0"/>
+                        </a:ext>
+                      </a:extLst>
+                    </a:blip>
+                    <a:stretch>
+                      <a:fillRect/>
+                    </a:stretch>
+                  </pic:blipFill>
+                  <pic:spPr>
+                    <a:xfrm>
+                      <a:off x="0" y="0"/>
+                      <a:ext cx="6019800" cy="3185478"/>
+                    </a:xfrm>
+                    <a:prstGeom prst="rect">
+                      <a:avLst/>
+                    </a:prstGeom>
+                  </pic:spPr>
+                </pic:pic>
+              </a:graphicData>
+            </a:graphic>
+          </wp:inline>
+        </w:drawing>
+      </w:r>
+    </w:p>
+    <w:p>
+      <w:pPr>
+        <w:pStyle w:val="Normal"/>
+        <w:widowControl w:val="1"/>
+        <w:spacing w:line="360" w:lineRule="auto"/>
+      </w:pPr>
+      <w:r>
+        <w:drawing>
+          <wp:inline wp14:editId="455A1883" wp14:anchorId="299838EC">
+            <wp:extent cx="6000750" cy="2750344"/>
+            <wp:effectExtent l="0" t="0" r="0" b="0"/>
+            <wp:docPr id="952667199" name="" title=""/>
+            <wp:cNvGraphicFramePr>
+              <a:graphicFrameLocks noChangeAspect="1"/>
+            </wp:cNvGraphicFramePr>
+            <a:graphic>
+              <a:graphicData uri="http://schemas.openxmlformats.org/drawingml/2006/picture">
+                <pic:pic>
+                  <pic:nvPicPr>
+                    <pic:cNvPr id="0" name=""/>
+                    <pic:cNvPicPr/>
+                  </pic:nvPicPr>
+                  <pic:blipFill>
+                    <a:blip r:embed="R194e60e7305f4c3f">
+                      <a:extLst>
+                        <a:ext xmlns:a="http://schemas.openxmlformats.org/drawingml/2006/main" uri="{28A0092B-C50C-407E-A947-70E740481C1C}">
+                          <a14:useLocalDpi val="0"/>
+                        </a:ext>
+                      </a:extLst>
+                    </a:blip>
+                    <a:stretch>
+                      <a:fillRect/>
+                    </a:stretch>
+                  </pic:blipFill>
+                  <pic:spPr>
+                    <a:xfrm>
+                      <a:off x="0" y="0"/>
+                      <a:ext cx="6000750" cy="2750344"/>
+                    </a:xfrm>
+                    <a:prstGeom prst="rect">
+                      <a:avLst/>
+                    </a:prstGeom>
+                  </pic:spPr>
+                </pic:pic>
+              </a:graphicData>
+            </a:graphic>
+          </wp:inline>
+        </w:drawing>
+      </w:r>
+    </w:p>
+    <w:p>
+      <w:pPr>
+        <w:pStyle w:val="Normal"/>
+        <w:widowControl w:val="1"/>
+        <w:spacing w:line="360" w:lineRule="auto"/>
+      </w:pPr>
+    </w:p>
+    <w:p>
+      <w:pPr>
+        <w:pStyle w:val="Normal"/>
+        <w:widowControl w:val="1"/>
+        <w:spacing w:line="360" w:lineRule="auto"/>
+      </w:pPr>
+    </w:p>
+    <w:p>
+      <w:pPr>
+        <w:pStyle w:val="Normal"/>
+        <w:widowControl w:val="1"/>
+        <w:spacing w:line="360" w:lineRule="auto"/>
+      </w:pPr>
+    </w:p>
+    <w:p>
+      <w:pPr>
+        <w:pStyle w:val="Normal"/>
+        <w:widowControl w:val="1"/>
+        <w:spacing w:line="360" w:lineRule="auto"/>
+      </w:pPr>
+    </w:p>
+    <w:p>
+      <w:pPr>
+        <w:pStyle w:val="Normal"/>
+        <w:widowControl w:val="1"/>
+        <w:spacing w:line="360" w:lineRule="auto"/>
+      </w:pPr>
+    </w:p>
+    <w:p>
+      <w:pPr>
+        <w:pStyle w:val="Normal"/>
+        <w:widowControl w:val="1"/>
+        <w:spacing w:line="360" w:lineRule="auto"/>
+      </w:pPr>
+      <w:r>
+        <w:drawing>
+          <wp:inline wp14:editId="05406733" wp14:anchorId="69D5B708">
+            <wp:extent cx="6223000" cy="3108325"/>
+            <wp:effectExtent l="0" t="0" r="0" b="0"/>
+            <wp:docPr id="1873155231" name="" title=""/>
+            <wp:cNvGraphicFramePr>
+              <a:graphicFrameLocks noChangeAspect="1"/>
+            </wp:cNvGraphicFramePr>
+            <a:graphic>
+              <a:graphicData uri="http://schemas.openxmlformats.org/drawingml/2006/picture">
+                <pic:pic>
+                  <pic:nvPicPr>
+                    <pic:cNvPr id="0" name=""/>
+                    <pic:cNvPicPr/>
+                  </pic:nvPicPr>
+                  <pic:blipFill>
+                    <a:blip r:embed="R1c21b69fe07e4d76">
+                      <a:extLst>
+                        <a:ext xmlns:a="http://schemas.openxmlformats.org/drawingml/2006/main" uri="{28A0092B-C50C-407E-A947-70E740481C1C}">
+                          <a14:useLocalDpi val="0"/>
+                        </a:ext>
+                      </a:extLst>
+                    </a:blip>
+                    <a:stretch>
+                      <a:fillRect/>
+                    </a:stretch>
+                  </pic:blipFill>
+                  <pic:spPr>
+                    <a:xfrm>
+                      <a:off x="0" y="0"/>
+                      <a:ext cx="6223000" cy="3108325"/>
+                    </a:xfrm>
+                    <a:prstGeom prst="rect">
+                      <a:avLst/>
+                    </a:prstGeom>
+                  </pic:spPr>
+                </pic:pic>
+              </a:graphicData>
+            </a:graphic>
+          </wp:inline>
+        </w:drawing>
+      </w:r>
     </w:p>
     <w:sectPr>
       <w:pgSz w:w="12240" w:h="15840" w:orient="portrait"/>

</xml_diff>